<commit_message>
added bootstrap js for toggle
</commit_message>
<xml_diff>
--- a/assets/images/Olivia Kalinowski CV.docx
+++ b/assets/images/Olivia Kalinowski CV.docx
@@ -9,9 +9,12 @@
         <w:pBdr>
           <w:bottom w:val="single" w:sz="8" w:space="0" w:color="auto"/>
         </w:pBdr>
-        <w:spacing w:after="20"/>
-        <w:rPr>
-          <w:rFonts w:ascii="Georgia" w:eastAsia="Georgia" w:hAnsi="Georgia" w:cs="Georgia"/>
+        <w:spacing w:line="300" w:lineRule="atLeast"/>
+        <w:rPr>
+          <w:rStyle w:val="span"/>
+          <w:rFonts w:ascii="Georgia" w:eastAsia="Georgia" w:hAnsi="Georgia" w:cs="Georgia"/>
+          <w:sz w:val="32"/>
+          <w:szCs w:val="32"/>
         </w:rPr>
       </w:pPr>
       <w:r>
@@ -28,6 +31,7 @@
       <w:pPr>
         <w:pStyle w:val="div"/>
         <w:spacing w:line="300" w:lineRule="atLeast"/>
+        <w:jc w:val="center"/>
         <w:rPr>
           <w:rFonts w:ascii="Georgia" w:eastAsia="Georgia" w:hAnsi="Georgia" w:cs="Georgia"/>
           <w:sz w:val="22"/>
@@ -41,15 +45,45 @@
           <w:sz w:val="22"/>
           <w:szCs w:val="22"/>
         </w:rPr>
-        <w:t>19 Newark Bay Ct.,</w:t>
-      </w:r>
-      <w:r>
-        <w:rPr>
-          <w:rFonts w:ascii="Georgia" w:eastAsia="Georgia" w:hAnsi="Georgia" w:cs="Georgia"/>
-          <w:sz w:val="22"/>
-          <w:szCs w:val="22"/>
-        </w:rPr>
-        <w:t xml:space="preserve"> </w:t>
+        <w:t xml:space="preserve">Ph: 201 424 </w:t>
+      </w:r>
+      <w:r>
+        <w:rPr>
+          <w:rStyle w:val="span"/>
+          <w:rFonts w:ascii="Georgia" w:eastAsia="Georgia" w:hAnsi="Georgia" w:cs="Georgia"/>
+          <w:sz w:val="22"/>
+          <w:szCs w:val="22"/>
+        </w:rPr>
+        <w:t>3985</w:t>
+      </w:r>
+      <w:r>
+        <w:rPr>
+          <w:rFonts w:ascii="Georgia" w:eastAsia="Georgia" w:hAnsi="Georgia" w:cs="Georgia"/>
+          <w:sz w:val="22"/>
+          <w:szCs w:val="22"/>
+        </w:rPr>
+        <w:t xml:space="preserve"> | </w:t>
+      </w:r>
+      <w:hyperlink r:id="rId8" w:history="1">
+        <w:r>
+          <w:rPr>
+            <w:rStyle w:val="Hyperlink"/>
+            <w:rFonts w:ascii="Georgia" w:eastAsia="Georgia" w:hAnsi="Georgia" w:cs="Georgia"/>
+            <w:color w:val="auto"/>
+            <w:sz w:val="22"/>
+            <w:szCs w:val="22"/>
+          </w:rPr>
+          <w:t>o.kalinowski27@gmail.com</w:t>
+        </w:r>
+      </w:hyperlink>
+      <w:r>
+        <w:rPr>
+          <w:rStyle w:val="span"/>
+          <w:rFonts w:ascii="Georgia" w:eastAsia="Georgia" w:hAnsi="Georgia" w:cs="Georgia"/>
+          <w:sz w:val="22"/>
+          <w:szCs w:val="22"/>
+        </w:rPr>
+        <w:t xml:space="preserve"> | </w:t>
       </w:r>
       <w:r>
         <w:rPr>
@@ -99,41 +133,51 @@
       <w:pPr>
         <w:pStyle w:val="div"/>
         <w:spacing w:line="300" w:lineRule="atLeast"/>
-        <w:rPr>
-          <w:rFonts w:ascii="Georgia" w:eastAsia="Georgia" w:hAnsi="Georgia" w:cs="Georgia"/>
-          <w:sz w:val="22"/>
-          <w:szCs w:val="22"/>
-        </w:rPr>
-      </w:pPr>
-      <w:r>
-        <w:rPr>
-          <w:rStyle w:val="span"/>
-          <w:rFonts w:ascii="Georgia" w:eastAsia="Georgia" w:hAnsi="Georgia" w:cs="Georgia"/>
-          <w:sz w:val="22"/>
-          <w:szCs w:val="22"/>
-        </w:rPr>
-        <w:t>Ph: 201 424 3985</w:t>
-      </w:r>
-    </w:p>
-    <w:p>
-      <w:pPr>
-        <w:pStyle w:val="div"/>
-        <w:spacing w:line="300" w:lineRule="atLeast"/>
-        <w:rPr>
-          <w:rFonts w:ascii="Georgia" w:eastAsia="Georgia" w:hAnsi="Georgia" w:cs="Georgia"/>
-          <w:sz w:val="22"/>
-          <w:szCs w:val="22"/>
-        </w:rPr>
-      </w:pPr>
-      <w:r>
-        <w:rPr>
-          <w:rStyle w:val="span"/>
-          <w:rFonts w:ascii="Georgia" w:eastAsia="Georgia" w:hAnsi="Georgia" w:cs="Georgia"/>
-          <w:sz w:val="22"/>
-          <w:szCs w:val="22"/>
-        </w:rPr>
-        <w:t>o.kalinowski27@gmail.com</w:t>
-      </w:r>
+        <w:jc w:val="center"/>
+        <w:rPr>
+          <w:rFonts w:ascii="Georgia" w:eastAsia="Georgia" w:hAnsi="Georgia" w:cs="Georgia"/>
+          <w:sz w:val="22"/>
+          <w:szCs w:val="22"/>
+        </w:rPr>
+      </w:pPr>
+      <w:hyperlink r:id="rId9" w:history="1">
+        <w:r>
+          <w:rPr>
+            <w:rStyle w:val="Hyperlink"/>
+            <w:color w:val="auto"/>
+          </w:rPr>
+          <w:t>Portfolio</w:t>
+        </w:r>
+      </w:hyperlink>
+      <w:r>
+        <w:t xml:space="preserve"> | </w:t>
+      </w:r>
+      <w:hyperlink r:id="rId10" w:history="1">
+        <w:r>
+          <w:rPr>
+            <w:rStyle w:val="Hyperlink"/>
+            <w:color w:val="auto"/>
+          </w:rPr>
+          <w:t>LinkedIn</w:t>
+        </w:r>
+      </w:hyperlink>
+      <w:r>
+        <w:t xml:space="preserve"> |</w:t>
+      </w:r>
+      <w:r>
+        <w:t xml:space="preserve"> </w:t>
+      </w:r>
+      <w:hyperlink r:id="rId11" w:history="1">
+        <w:proofErr w:type="spellStart"/>
+        <w:r>
+          <w:rPr>
+            <w:rStyle w:val="Hyperlink"/>
+            <w:color w:val="auto"/>
+          </w:rPr>
+          <w:t>Github</w:t>
+        </w:r>
+        <w:proofErr w:type="spellEnd"/>
+      </w:hyperlink>
     </w:p>
     <w:p>
       <w:pPr>
@@ -153,10 +197,120 @@
         </w:rPr>
         <w:t>Professional Summary</w:t>
       </w:r>
+      <w:bookmarkStart w:id="0" w:name="_GoBack"/>
+      <w:bookmarkEnd w:id="0"/>
     </w:p>
     <w:p>
-      <w:r>
-        <w:t xml:space="preserve">Web Developer with a Bachelor’s Degree in Journalism/ Media Studies from Rutgers University and work experience in customer service. Skills in HTML, CSS, and JavaScript with a passion for problem solving. Motivated learner, excited to dive into challenging tasks. Strengths include excellent multitasker to meet deadlines, working in a team, and creating projects from start to finish. </w:t>
+      <w:pPr>
+        <w:rPr>
+          <w:rFonts w:ascii="Georgia" w:hAnsi="Georgia"/>
+          <w:color w:val="333333"/>
+          <w:sz w:val="22"/>
+          <w:szCs w:val="22"/>
+          <w:shd w:val="clear" w:color="auto" w:fill="FFFFFF"/>
+        </w:rPr>
+      </w:pPr>
+      <w:r>
+        <w:rPr>
+          <w:rFonts w:ascii="Georgia" w:hAnsi="Georgia"/>
+          <w:color w:val="333333"/>
+          <w:sz w:val="22"/>
+          <w:szCs w:val="22"/>
+          <w:shd w:val="clear" w:color="auto" w:fill="FFFFFF"/>
+        </w:rPr>
+        <w:t xml:space="preserve">Full </w:t>
+      </w:r>
+      <w:r>
+        <w:rPr>
+          <w:rFonts w:ascii="Georgia" w:hAnsi="Georgia"/>
+          <w:color w:val="333333"/>
+          <w:sz w:val="22"/>
+          <w:szCs w:val="22"/>
+          <w:shd w:val="clear" w:color="auto" w:fill="FFFFFF"/>
+        </w:rPr>
+        <w:t xml:space="preserve">Stack </w:t>
+      </w:r>
+      <w:r>
+        <w:rPr>
+          <w:rFonts w:ascii="Georgia" w:hAnsi="Georgia"/>
+          <w:color w:val="333333"/>
+          <w:sz w:val="22"/>
+          <w:szCs w:val="22"/>
+          <w:shd w:val="clear" w:color="auto" w:fill="FFFFFF"/>
+        </w:rPr>
+        <w:t xml:space="preserve">Web Developer with a Bachelor's Degree in </w:t>
+      </w:r>
+      <w:r>
+        <w:rPr>
+          <w:rFonts w:ascii="Georgia" w:hAnsi="Georgia"/>
+          <w:color w:val="333333"/>
+          <w:sz w:val="22"/>
+          <w:szCs w:val="22"/>
+          <w:shd w:val="clear" w:color="auto" w:fill="FFFFFF"/>
+        </w:rPr>
+        <w:t xml:space="preserve">English and </w:t>
+      </w:r>
+      <w:r>
+        <w:rPr>
+          <w:rFonts w:ascii="Georgia" w:hAnsi="Georgia"/>
+          <w:color w:val="333333"/>
+          <w:sz w:val="22"/>
+          <w:szCs w:val="22"/>
+          <w:shd w:val="clear" w:color="auto" w:fill="FFFFFF"/>
+        </w:rPr>
+        <w:t>Journalism/Media Studies dedicated to developing beautiful and functional web applications.</w:t>
+      </w:r>
+      <w:r>
+        <w:rPr>
+          <w:rFonts w:ascii="Georgia" w:hAnsi="Georgia"/>
+          <w:color w:val="333333"/>
+          <w:sz w:val="22"/>
+          <w:szCs w:val="22"/>
+          <w:shd w:val="clear" w:color="auto" w:fill="FFFFFF"/>
+        </w:rPr>
+        <w:t xml:space="preserve"> Motivated learner, with a passion for problem solving and a demonstrated history of diving into challenging code with the determination to build a more functional and fluid app</w:t>
+      </w:r>
+      <w:r>
+        <w:rPr>
+          <w:rFonts w:ascii="Georgia" w:hAnsi="Georgia"/>
+          <w:color w:val="333333"/>
+          <w:sz w:val="22"/>
+          <w:szCs w:val="22"/>
+          <w:shd w:val="clear" w:color="auto" w:fill="FFFFFF"/>
+        </w:rPr>
+        <w:t xml:space="preserve">. </w:t>
+      </w:r>
+      <w:r>
+        <w:rPr>
+          <w:rFonts w:ascii="Georgia" w:hAnsi="Georgia"/>
+          <w:sz w:val="22"/>
+          <w:szCs w:val="22"/>
+        </w:rPr>
+        <w:t>Strengths include excellent multitasker</w:t>
+      </w:r>
+      <w:r>
+        <w:rPr>
+          <w:rFonts w:ascii="Georgia" w:hAnsi="Georgia"/>
+          <w:sz w:val="22"/>
+          <w:szCs w:val="22"/>
+        </w:rPr>
+        <w:t xml:space="preserve">, </w:t>
+      </w:r>
+      <w:r>
+        <w:rPr>
+          <w:rFonts w:ascii="Georgia" w:hAnsi="Georgia"/>
+          <w:sz w:val="22"/>
+          <w:szCs w:val="22"/>
+        </w:rPr>
+        <w:t>meeting deadlines, working in a team, and creating projects from start to finish.</w:t>
+      </w:r>
+      <w:r>
+        <w:rPr>
+          <w:rFonts w:ascii="Georgia" w:hAnsi="Georgia"/>
+          <w:sz w:val="22"/>
+          <w:szCs w:val="22"/>
+        </w:rPr>
+        <w:t xml:space="preserve">  </w:t>
       </w:r>
     </w:p>
     <w:p>
@@ -211,10 +365,76 @@
             <w:r>
               <w:rPr>
                 <w:rFonts w:ascii="Georgia" w:eastAsia="Georgia" w:hAnsi="Georgia" w:cs="Georgia"/>
+                <w:b/>
+                <w:bCs/>
+                <w:sz w:val="22"/>
+                <w:szCs w:val="22"/>
+              </w:rPr>
+              <w:t>F</w:t>
+            </w:r>
+            <w:r>
+              <w:rPr>
+                <w:rFonts w:eastAsia="Georgia"/>
+                <w:b/>
+                <w:bCs/>
+              </w:rPr>
+              <w:t>ront End:</w:t>
+            </w:r>
+            <w:r>
+              <w:rPr>
+                <w:rFonts w:eastAsia="Georgia"/>
+              </w:rPr>
+              <w:t xml:space="preserve"> </w:t>
+            </w:r>
+            <w:r>
+              <w:rPr>
+                <w:rFonts w:ascii="Georgia" w:eastAsia="Georgia" w:hAnsi="Georgia" w:cs="Georgia"/>
                 <w:sz w:val="22"/>
                 <w:szCs w:val="22"/>
               </w:rPr>
               <w:t>HTML, CSS, JavaScript</w:t>
+            </w:r>
+            <w:r>
+              <w:rPr>
+                <w:rFonts w:ascii="Georgia" w:eastAsia="Georgia" w:hAnsi="Georgia" w:cs="Georgia"/>
+                <w:sz w:val="22"/>
+                <w:szCs w:val="22"/>
+              </w:rPr>
+              <w:t xml:space="preserve">, jQuery, </w:t>
+            </w:r>
+            <w:r>
+              <w:rPr>
+                <w:rFonts w:ascii="Georgia" w:eastAsia="Georgia" w:hAnsi="Georgia" w:cs="Georgia"/>
+                <w:sz w:val="22"/>
+                <w:szCs w:val="22"/>
+              </w:rPr>
+              <w:t>AJAX</w:t>
+            </w:r>
+            <w:r>
+              <w:rPr>
+                <w:rFonts w:ascii="Georgia" w:eastAsia="Georgia" w:hAnsi="Georgia" w:cs="Georgia"/>
+                <w:sz w:val="22"/>
+                <w:szCs w:val="22"/>
+              </w:rPr>
+              <w:t xml:space="preserve">, Bootstrap, </w:t>
+            </w:r>
+            <w:proofErr w:type="spellStart"/>
+            <w:r>
+              <w:rPr>
+                <w:rFonts w:ascii="Georgia" w:eastAsia="Georgia" w:hAnsi="Georgia" w:cs="Georgia"/>
+                <w:sz w:val="22"/>
+                <w:szCs w:val="22"/>
+              </w:rPr>
+              <w:t>Bulma</w:t>
+            </w:r>
+            <w:proofErr w:type="spellEnd"/>
+            <w:r>
+              <w:rPr>
+                <w:rFonts w:ascii="Georgia" w:eastAsia="Georgia" w:hAnsi="Georgia" w:cs="Georgia"/>
+                <w:sz w:val="22"/>
+                <w:szCs w:val="22"/>
+              </w:rPr>
+              <w:t xml:space="preserve">, Materialize </w:t>
             </w:r>
           </w:p>
           <w:p>
@@ -235,10 +455,92 @@
             <w:r>
               <w:rPr>
                 <w:rFonts w:ascii="Georgia" w:eastAsia="Georgia" w:hAnsi="Georgia" w:cs="Georgia"/>
+                <w:b/>
+                <w:bCs/>
                 <w:sz w:val="22"/>
                 <w:szCs w:val="22"/>
               </w:rPr>
-              <w:t>Microsoft Word, PowerPoint, Excel</w:t>
+              <w:t>Back End:</w:t>
+            </w:r>
+            <w:r>
+              <w:rPr>
+                <w:rFonts w:ascii="Georgia" w:eastAsia="Georgia" w:hAnsi="Georgia" w:cs="Georgia"/>
+                <w:sz w:val="22"/>
+                <w:szCs w:val="22"/>
+              </w:rPr>
+              <w:t xml:space="preserve"> APIs, </w:t>
+            </w:r>
+            <w:r>
+              <w:rPr>
+                <w:rFonts w:ascii="Georgia" w:eastAsia="Georgia" w:hAnsi="Georgia" w:cs="Georgia"/>
+                <w:sz w:val="22"/>
+                <w:szCs w:val="22"/>
+              </w:rPr>
+              <w:t>Node</w:t>
+            </w:r>
+            <w:r>
+              <w:rPr>
+                <w:rFonts w:eastAsia="Georgia"/>
+              </w:rPr>
+              <w:t xml:space="preserve">, </w:t>
+            </w:r>
+            <w:r>
+              <w:rPr>
+                <w:rFonts w:ascii="Georgia" w:eastAsia="Georgia" w:hAnsi="Georgia" w:cs="Georgia"/>
+                <w:sz w:val="22"/>
+                <w:szCs w:val="22"/>
+              </w:rPr>
+              <w:t xml:space="preserve">MySQL, </w:t>
+            </w:r>
+            <w:r>
+              <w:rPr>
+                <w:rFonts w:ascii="Georgia" w:eastAsia="Georgia" w:hAnsi="Georgia" w:cs="Georgia"/>
+                <w:sz w:val="22"/>
+                <w:szCs w:val="22"/>
+              </w:rPr>
+              <w:t xml:space="preserve">React, MongoDB, Express, </w:t>
+            </w:r>
+            <w:proofErr w:type="spellStart"/>
+            <w:r>
+              <w:rPr>
+                <w:rFonts w:ascii="Georgia" w:eastAsia="Georgia" w:hAnsi="Georgia" w:cs="Georgia"/>
+                <w:sz w:val="22"/>
+                <w:szCs w:val="22"/>
+              </w:rPr>
+              <w:t>Sequelize</w:t>
+            </w:r>
+            <w:proofErr w:type="spellEnd"/>
+            <w:r>
+              <w:rPr>
+                <w:rFonts w:ascii="Georgia" w:eastAsia="Georgia" w:hAnsi="Georgia" w:cs="Georgia"/>
+                <w:sz w:val="22"/>
+                <w:szCs w:val="22"/>
+              </w:rPr>
+              <w:t xml:space="preserve">, </w:t>
+            </w:r>
+            <w:r>
+              <w:rPr>
+                <w:rFonts w:ascii="Georgia" w:eastAsia="Georgia" w:hAnsi="Georgia" w:cs="Georgia"/>
+                <w:sz w:val="22"/>
+                <w:szCs w:val="22"/>
+              </w:rPr>
+              <w:t>H</w:t>
+            </w:r>
+            <w:r>
+              <w:rPr>
+                <w:rFonts w:ascii="Georgia" w:eastAsia="Georgia" w:hAnsi="Georgia" w:cs="Georgia"/>
+                <w:sz w:val="22"/>
+                <w:szCs w:val="22"/>
+              </w:rPr>
+              <w:t>andlebars</w:t>
+            </w:r>
+            <w:r>
+              <w:rPr>
+                <w:rFonts w:ascii="Georgia" w:eastAsia="Georgia" w:hAnsi="Georgia" w:cs="Georgia"/>
+                <w:sz w:val="22"/>
+                <w:szCs w:val="22"/>
+              </w:rPr>
+              <w:t xml:space="preserve"> </w:t>
             </w:r>
           </w:p>
         </w:tc>
@@ -251,13 +553,74 @@
               <w:pStyle w:val="divtwocolulli"/>
               <w:numPr>
                 <w:ilvl w:val="0"/>
-                <w:numId w:val="1"/>
+                <w:numId w:val="9"/>
               </w:numPr>
               <w:pBdr>
                 <w:left w:val="none" w:sz="0" w:space="3" w:color="auto"/>
               </w:pBdr>
               <w:spacing w:line="300" w:lineRule="atLeast"/>
-              <w:ind w:left="261" w:hanging="261"/>
+              <w:rPr>
+                <w:rFonts w:ascii="Georgia" w:eastAsia="Georgia" w:hAnsi="Georgia" w:cs="Georgia"/>
+                <w:sz w:val="22"/>
+                <w:szCs w:val="22"/>
+              </w:rPr>
+            </w:pPr>
+            <w:r>
+              <w:rPr>
+                <w:rFonts w:eastAsia="Georgia"/>
+                <w:b/>
+                <w:bCs/>
+              </w:rPr>
+              <w:t>Dev</w:t>
+            </w:r>
+            <w:r>
+              <w:rPr>
+                <w:rFonts w:eastAsia="Georgia"/>
+                <w:b/>
+                <w:bCs/>
+              </w:rPr>
+              <w:t>Ops</w:t>
+            </w:r>
+            <w:r>
+              <w:rPr>
+                <w:rFonts w:eastAsia="Georgia"/>
+                <w:b/>
+                <w:bCs/>
+              </w:rPr>
+              <w:t>:</w:t>
+            </w:r>
+            <w:r>
+              <w:rPr>
+                <w:rFonts w:eastAsia="Georgia"/>
+              </w:rPr>
+              <w:t xml:space="preserve"> </w:t>
+            </w:r>
+            <w:proofErr w:type="spellStart"/>
+            <w:r>
+              <w:rPr>
+                <w:rFonts w:eastAsia="Georgia"/>
+              </w:rPr>
+              <w:t>Github</w:t>
+            </w:r>
+            <w:proofErr w:type="spellEnd"/>
+            <w:r>
+              <w:rPr>
+                <w:rFonts w:eastAsia="Georgia"/>
+              </w:rPr>
+              <w:t xml:space="preserve"> Page, Heroku</w:t>
+            </w:r>
+          </w:p>
+          <w:p>
+            <w:pPr>
+              <w:pStyle w:val="divtwocolulli"/>
+              <w:numPr>
+                <w:ilvl w:val="0"/>
+                <w:numId w:val="9"/>
+              </w:numPr>
+              <w:pBdr>
+                <w:left w:val="none" w:sz="0" w:space="3" w:color="auto"/>
+              </w:pBdr>
+              <w:spacing w:line="300" w:lineRule="atLeast"/>
               <w:rPr>
                 <w:rFonts w:ascii="Georgia" w:eastAsia="Georgia" w:hAnsi="Georgia" w:cs="Georgia"/>
                 <w:sz w:val="22"/>
@@ -267,10 +630,52 @@
             <w:r>
               <w:rPr>
                 <w:rFonts w:ascii="Georgia" w:eastAsia="Georgia" w:hAnsi="Georgia" w:cs="Georgia"/>
+                <w:b/>
+                <w:bCs/>
                 <w:sz w:val="22"/>
                 <w:szCs w:val="22"/>
               </w:rPr>
-              <w:t>Adobe Photoshop CS5</w:t>
+              <w:t>Miscellaneous Skills:</w:t>
+            </w:r>
+            <w:r>
+              <w:rPr>
+                <w:rFonts w:ascii="Georgia" w:eastAsia="Georgia" w:hAnsi="Georgia" w:cs="Georgia"/>
+                <w:sz w:val="22"/>
+                <w:szCs w:val="22"/>
+              </w:rPr>
+              <w:t xml:space="preserve"> </w:t>
+            </w:r>
+            <w:r>
+              <w:rPr>
+                <w:rFonts w:ascii="Georgia" w:eastAsia="Georgia" w:hAnsi="Georgia" w:cs="Georgia"/>
+                <w:sz w:val="22"/>
+                <w:szCs w:val="22"/>
+              </w:rPr>
+              <w:t>Excel 2019 Essential Training from Lynda.com</w:t>
+            </w:r>
+            <w:r>
+              <w:rPr>
+                <w:rFonts w:ascii="Georgia" w:eastAsia="Georgia" w:hAnsi="Georgia" w:cs="Georgia"/>
+                <w:sz w:val="22"/>
+                <w:szCs w:val="22"/>
+              </w:rPr>
+              <w:t xml:space="preserve">, </w:t>
+            </w:r>
+            <w:r>
+              <w:rPr>
+                <w:rFonts w:ascii="Georgia" w:eastAsia="Georgia" w:hAnsi="Georgia" w:cs="Georgia"/>
+                <w:sz w:val="22"/>
+                <w:szCs w:val="22"/>
+              </w:rPr>
+              <w:t>Adobe Photoshop CS</w:t>
+            </w:r>
+            <w:r>
+              <w:rPr>
+                <w:rFonts w:ascii="Georgia" w:eastAsia="Georgia" w:hAnsi="Georgia" w:cs="Georgia"/>
+                <w:sz w:val="22"/>
+                <w:szCs w:val="22"/>
+              </w:rPr>
+              <w:t>5</w:t>
             </w:r>
           </w:p>
         </w:tc>
@@ -305,6 +710,397 @@
         <w:rPr>
           <w:rStyle w:val="spanjobtitle"/>
           <w:rFonts w:ascii="Georgia" w:eastAsia="Georgia" w:hAnsi="Georgia" w:cs="Georgia"/>
+          <w:i w:val="0"/>
+          <w:iCs w:val="0"/>
+          <w:sz w:val="22"/>
+          <w:szCs w:val="22"/>
+        </w:rPr>
+      </w:pPr>
+      <w:hyperlink r:id="rId12" w:history="1">
+        <w:r>
+          <w:rPr>
+            <w:rStyle w:val="Hyperlink"/>
+            <w:rFonts w:ascii="Georgia" w:eastAsia="Georgia" w:hAnsi="Georgia" w:cs="Georgia"/>
+            <w:i/>
+            <w:iCs/>
+            <w:color w:val="auto"/>
+            <w:sz w:val="22"/>
+            <w:szCs w:val="22"/>
+          </w:rPr>
+          <w:t>Brewology</w:t>
+        </w:r>
+      </w:hyperlink>
+    </w:p>
+    <w:p>
+      <w:pPr>
+        <w:pStyle w:val="divdocumentsinglecolumn"/>
+        <w:numPr>
+          <w:ilvl w:val="0"/>
+          <w:numId w:val="10"/>
+        </w:numPr>
+        <w:tabs>
+          <w:tab w:val="right" w:pos="10140"/>
+        </w:tabs>
+        <w:spacing w:line="300" w:lineRule="atLeast"/>
+        <w:rPr>
+          <w:rStyle w:val="spanjobtitle"/>
+          <w:rFonts w:ascii="Georgia" w:eastAsia="Georgia" w:hAnsi="Georgia" w:cs="Georgia"/>
+          <w:i w:val="0"/>
+          <w:iCs w:val="0"/>
+          <w:sz w:val="22"/>
+          <w:szCs w:val="22"/>
+        </w:rPr>
+      </w:pPr>
+      <w:r>
+        <w:rPr>
+          <w:rStyle w:val="spanjobtitle"/>
+          <w:rFonts w:ascii="Georgia" w:eastAsia="Georgia" w:hAnsi="Georgia" w:cs="Georgia"/>
+          <w:i w:val="0"/>
+          <w:iCs w:val="0"/>
+          <w:sz w:val="22"/>
+          <w:szCs w:val="22"/>
+        </w:rPr>
+        <w:t>A</w:t>
+      </w:r>
+      <w:r>
+        <w:rPr>
+          <w:rStyle w:val="spanjobtitle"/>
+          <w:rFonts w:ascii="Georgia" w:eastAsia="Georgia" w:hAnsi="Georgia" w:cs="Georgia"/>
+          <w:i w:val="0"/>
+          <w:iCs w:val="0"/>
+          <w:sz w:val="22"/>
+          <w:szCs w:val="22"/>
+        </w:rPr>
+        <w:t xml:space="preserve">n interactive site that matches users with beer </w:t>
+      </w:r>
+      <w:r>
+        <w:rPr>
+          <w:rStyle w:val="spanjobtitle"/>
+          <w:rFonts w:ascii="Georgia" w:eastAsia="Georgia" w:hAnsi="Georgia" w:cs="Georgia"/>
+          <w:i w:val="0"/>
+          <w:iCs w:val="0"/>
+          <w:sz w:val="22"/>
+          <w:szCs w:val="22"/>
+        </w:rPr>
+        <w:t>based on</w:t>
+      </w:r>
+      <w:r>
+        <w:rPr>
+          <w:rStyle w:val="spanjobtitle"/>
+          <w:rFonts w:ascii="Georgia" w:eastAsia="Georgia" w:hAnsi="Georgia" w:cs="Georgia"/>
+          <w:i w:val="0"/>
+          <w:iCs w:val="0"/>
+          <w:sz w:val="22"/>
+          <w:szCs w:val="22"/>
+        </w:rPr>
+        <w:t xml:space="preserve"> </w:t>
+      </w:r>
+      <w:r>
+        <w:rPr>
+          <w:rStyle w:val="spanjobtitle"/>
+          <w:rFonts w:ascii="Georgia" w:eastAsia="Georgia" w:hAnsi="Georgia" w:cs="Georgia"/>
+          <w:i w:val="0"/>
+          <w:iCs w:val="0"/>
+          <w:sz w:val="22"/>
+          <w:szCs w:val="22"/>
+        </w:rPr>
+        <w:t xml:space="preserve">results from a </w:t>
+      </w:r>
+      <w:r>
+        <w:rPr>
+          <w:rStyle w:val="spanjobtitle"/>
+          <w:rFonts w:ascii="Georgia" w:eastAsia="Georgia" w:hAnsi="Georgia" w:cs="Georgia"/>
+          <w:i w:val="0"/>
+          <w:iCs w:val="0"/>
+          <w:sz w:val="22"/>
+          <w:szCs w:val="22"/>
+        </w:rPr>
+        <w:t>personality</w:t>
+      </w:r>
+      <w:r>
+        <w:rPr>
+          <w:rStyle w:val="spanjobtitle"/>
+          <w:rFonts w:ascii="Georgia" w:eastAsia="Georgia" w:hAnsi="Georgia" w:cs="Georgia"/>
+          <w:i w:val="0"/>
+          <w:iCs w:val="0"/>
+          <w:sz w:val="22"/>
+          <w:szCs w:val="22"/>
+        </w:rPr>
+        <w:t xml:space="preserve"> quiz</w:t>
+      </w:r>
+      <w:r>
+        <w:rPr>
+          <w:rStyle w:val="spanjobtitle"/>
+          <w:rFonts w:ascii="Georgia" w:eastAsia="Georgia" w:hAnsi="Georgia" w:cs="Georgia"/>
+          <w:i w:val="0"/>
+          <w:iCs w:val="0"/>
+          <w:sz w:val="22"/>
+          <w:szCs w:val="22"/>
+        </w:rPr>
+        <w:t xml:space="preserve"> </w:t>
+      </w:r>
+      <w:r>
+        <w:rPr>
+          <w:rStyle w:val="spanjobtitle"/>
+          <w:rFonts w:ascii="Georgia" w:eastAsia="Georgia" w:hAnsi="Georgia" w:cs="Georgia"/>
+          <w:i w:val="0"/>
+          <w:iCs w:val="0"/>
+          <w:sz w:val="22"/>
+          <w:szCs w:val="22"/>
+        </w:rPr>
+        <w:t>as well as allows users to search for breweries based on location</w:t>
+      </w:r>
+    </w:p>
+    <w:p>
+      <w:pPr>
+        <w:pStyle w:val="divdocumentsinglecolumn"/>
+        <w:numPr>
+          <w:ilvl w:val="0"/>
+          <w:numId w:val="10"/>
+        </w:numPr>
+        <w:tabs>
+          <w:tab w:val="right" w:pos="10140"/>
+        </w:tabs>
+        <w:spacing w:line="300" w:lineRule="atLeast"/>
+        <w:rPr>
+          <w:rStyle w:val="spanjobtitle"/>
+          <w:rFonts w:ascii="Georgia" w:eastAsia="Georgia" w:hAnsi="Georgia" w:cs="Georgia"/>
+          <w:i w:val="0"/>
+          <w:iCs w:val="0"/>
+          <w:sz w:val="22"/>
+          <w:szCs w:val="22"/>
+        </w:rPr>
+      </w:pPr>
+      <w:r>
+        <w:rPr>
+          <w:rStyle w:val="spanjobtitle"/>
+          <w:rFonts w:ascii="Georgia" w:eastAsia="Georgia" w:hAnsi="Georgia" w:cs="Georgia"/>
+          <w:i w:val="0"/>
+          <w:iCs w:val="0"/>
+          <w:sz w:val="22"/>
+          <w:szCs w:val="22"/>
+        </w:rPr>
+        <w:t>Built with YELP API, GIPHY API, Bootstrap, Materialize</w:t>
+      </w:r>
+    </w:p>
+    <w:p>
+      <w:pPr>
+        <w:pStyle w:val="divdocumentsinglecolumn"/>
+        <w:tabs>
+          <w:tab w:val="right" w:pos="10140"/>
+        </w:tabs>
+        <w:spacing w:line="300" w:lineRule="atLeast"/>
+        <w:rPr>
+          <w:rStyle w:val="spanjobtitle"/>
+          <w:rFonts w:ascii="Georgia" w:eastAsia="Georgia" w:hAnsi="Georgia" w:cs="Georgia"/>
+          <w:sz w:val="22"/>
+          <w:szCs w:val="22"/>
+        </w:rPr>
+      </w:pPr>
+    </w:p>
+    <w:p>
+      <w:pPr>
+        <w:pStyle w:val="divdocumentsinglecolumn"/>
+        <w:tabs>
+          <w:tab w:val="right" w:pos="10140"/>
+        </w:tabs>
+        <w:spacing w:line="300" w:lineRule="atLeast"/>
+        <w:rPr>
+          <w:rStyle w:val="spanjobtitle"/>
+          <w:rFonts w:ascii="Georgia" w:eastAsia="Georgia" w:hAnsi="Georgia" w:cs="Georgia"/>
+          <w:i w:val="0"/>
+          <w:iCs w:val="0"/>
+          <w:sz w:val="22"/>
+          <w:szCs w:val="22"/>
+        </w:rPr>
+      </w:pPr>
+      <w:hyperlink r:id="rId13" w:history="1">
+        <w:proofErr w:type="spellStart"/>
+        <w:r>
+          <w:rPr>
+            <w:rStyle w:val="Hyperlink"/>
+            <w:rFonts w:ascii="Georgia" w:eastAsia="Georgia" w:hAnsi="Georgia" w:cs="Georgia"/>
+            <w:i/>
+            <w:iCs/>
+            <w:color w:val="auto"/>
+            <w:sz w:val="22"/>
+            <w:szCs w:val="22"/>
+          </w:rPr>
+          <w:t>RocknRate</w:t>
+        </w:r>
+        <w:proofErr w:type="spellEnd"/>
+      </w:hyperlink>
+      <w:r>
+        <w:rPr>
+          <w:rStyle w:val="spanjobtitle"/>
+          <w:rFonts w:ascii="Georgia" w:eastAsia="Georgia" w:hAnsi="Georgia" w:cs="Georgia"/>
+          <w:i w:val="0"/>
+          <w:iCs w:val="0"/>
+          <w:sz w:val="22"/>
+          <w:szCs w:val="22"/>
+        </w:rPr>
+        <w:t xml:space="preserve"> </w:t>
+      </w:r>
+    </w:p>
+    <w:p>
+      <w:pPr>
+        <w:pStyle w:val="divdocumentsinglecolumn"/>
+        <w:numPr>
+          <w:ilvl w:val="0"/>
+          <w:numId w:val="11"/>
+        </w:numPr>
+        <w:tabs>
+          <w:tab w:val="right" w:pos="10140"/>
+        </w:tabs>
+        <w:spacing w:line="300" w:lineRule="atLeast"/>
+        <w:rPr>
+          <w:rStyle w:val="spanjobtitle"/>
+          <w:rFonts w:ascii="Georgia" w:eastAsia="Georgia" w:hAnsi="Georgia" w:cs="Georgia"/>
+          <w:sz w:val="22"/>
+          <w:szCs w:val="22"/>
+        </w:rPr>
+      </w:pPr>
+      <w:r>
+        <w:rPr>
+          <w:rStyle w:val="spanjobtitle"/>
+          <w:rFonts w:ascii="Georgia" w:eastAsia="Georgia" w:hAnsi="Georgia" w:cs="Georgia"/>
+          <w:i w:val="0"/>
+          <w:iCs w:val="0"/>
+          <w:sz w:val="22"/>
+          <w:szCs w:val="22"/>
+        </w:rPr>
+        <w:t>Music blog</w:t>
+      </w:r>
+      <w:r>
+        <w:rPr>
+          <w:rStyle w:val="spanjobtitle"/>
+          <w:rFonts w:ascii="Georgia" w:eastAsia="Georgia" w:hAnsi="Georgia" w:cs="Georgia"/>
+          <w:i w:val="0"/>
+          <w:iCs w:val="0"/>
+          <w:sz w:val="22"/>
+          <w:szCs w:val="22"/>
+        </w:rPr>
+        <w:t xml:space="preserve"> that provides users with a unique experience to search their favorite artists and comment/rate them as well as listen to their songs through the Spotify API</w:t>
+      </w:r>
+    </w:p>
+    <w:p>
+      <w:pPr>
+        <w:pStyle w:val="divdocumentsinglecolumn"/>
+        <w:numPr>
+          <w:ilvl w:val="0"/>
+          <w:numId w:val="11"/>
+        </w:numPr>
+        <w:tabs>
+          <w:tab w:val="right" w:pos="10140"/>
+        </w:tabs>
+        <w:spacing w:line="300" w:lineRule="atLeast"/>
+        <w:rPr>
+          <w:rStyle w:val="spanjobtitle"/>
+          <w:rFonts w:ascii="Georgia" w:eastAsia="Georgia" w:hAnsi="Georgia" w:cs="Georgia"/>
+          <w:sz w:val="22"/>
+          <w:szCs w:val="22"/>
+        </w:rPr>
+      </w:pPr>
+      <w:r>
+        <w:rPr>
+          <w:rStyle w:val="spanjobtitle"/>
+          <w:rFonts w:ascii="Georgia" w:eastAsia="Georgia" w:hAnsi="Georgia" w:cs="Georgia"/>
+          <w:i w:val="0"/>
+          <w:iCs w:val="0"/>
+          <w:sz w:val="22"/>
+          <w:szCs w:val="22"/>
+        </w:rPr>
+        <w:t xml:space="preserve">Built with Spotify API, </w:t>
+      </w:r>
+      <w:proofErr w:type="spellStart"/>
+      <w:r>
+        <w:rPr>
+          <w:rStyle w:val="spanjobtitle"/>
+          <w:rFonts w:ascii="Georgia" w:eastAsia="Georgia" w:hAnsi="Georgia" w:cs="Georgia"/>
+          <w:i w:val="0"/>
+          <w:iCs w:val="0"/>
+          <w:sz w:val="22"/>
+          <w:szCs w:val="22"/>
+        </w:rPr>
+        <w:t>Bulma</w:t>
+      </w:r>
+      <w:proofErr w:type="spellEnd"/>
+      <w:r>
+        <w:rPr>
+          <w:rStyle w:val="spanjobtitle"/>
+          <w:rFonts w:ascii="Georgia" w:eastAsia="Georgia" w:hAnsi="Georgia" w:cs="Georgia"/>
+          <w:i w:val="0"/>
+          <w:iCs w:val="0"/>
+          <w:sz w:val="22"/>
+          <w:szCs w:val="22"/>
+        </w:rPr>
+        <w:t>, Materialize, Passport, Spotify-Passport</w:t>
+      </w:r>
+      <w:r>
+        <w:rPr>
+          <w:rStyle w:val="spanjobtitle"/>
+          <w:rFonts w:ascii="Georgia" w:eastAsia="Georgia" w:hAnsi="Georgia" w:cs="Georgia"/>
+          <w:i w:val="0"/>
+          <w:iCs w:val="0"/>
+          <w:sz w:val="22"/>
+          <w:szCs w:val="22"/>
+        </w:rPr>
+        <w:t>, Node, Express</w:t>
+      </w:r>
+      <w:r>
+        <w:rPr>
+          <w:rStyle w:val="spanjobtitle"/>
+          <w:rFonts w:ascii="Georgia" w:eastAsia="Georgia" w:hAnsi="Georgia" w:cs="Georgia"/>
+          <w:i w:val="0"/>
+          <w:iCs w:val="0"/>
+          <w:sz w:val="22"/>
+          <w:szCs w:val="22"/>
+        </w:rPr>
+        <w:t>, MySQL</w:t>
+      </w:r>
+    </w:p>
+    <w:p>
+      <w:pPr>
+        <w:pStyle w:val="divdocumentdivsectiontitle"/>
+        <w:spacing w:before="140" w:after="60"/>
+        <w:rPr>
+          <w:rStyle w:val="spanjobtitle"/>
+          <w:rFonts w:ascii="Arial" w:eastAsia="Arial" w:hAnsi="Arial" w:cs="Arial"/>
+          <w:b/>
+          <w:bCs/>
+          <w:i w:val="0"/>
+          <w:iCs w:val="0"/>
+          <w:sz w:val="28"/>
+          <w:szCs w:val="28"/>
+        </w:rPr>
+      </w:pPr>
+      <w:r>
+        <w:rPr>
+          <w:rFonts w:ascii="Arial" w:eastAsia="Arial" w:hAnsi="Arial" w:cs="Arial"/>
+          <w:b/>
+          <w:bCs/>
+        </w:rPr>
+        <w:t xml:space="preserve">Additional </w:t>
+      </w:r>
+      <w:r>
+        <w:rPr>
+          <w:rFonts w:ascii="Arial" w:eastAsia="Arial" w:hAnsi="Arial" w:cs="Arial"/>
+          <w:b/>
+          <w:bCs/>
+        </w:rPr>
+        <w:t>Experience</w:t>
+      </w:r>
+    </w:p>
+    <w:p>
+      <w:pPr>
+        <w:pStyle w:val="divdocumentsinglecolumn"/>
+        <w:tabs>
+          <w:tab w:val="right" w:pos="10140"/>
+        </w:tabs>
+        <w:spacing w:line="300" w:lineRule="atLeast"/>
+        <w:rPr>
+          <w:rStyle w:val="spanjobtitle"/>
+          <w:rFonts w:ascii="Georgia" w:eastAsia="Georgia" w:hAnsi="Georgia" w:cs="Georgia"/>
           <w:sz w:val="22"/>
           <w:szCs w:val="22"/>
         </w:rPr>
@@ -393,29 +1189,27 @@
         <w:rPr>
           <w:rStyle w:val="spanjobtitle"/>
           <w:rFonts w:ascii="Georgia" w:eastAsia="Georgia" w:hAnsi="Georgia" w:cs="Georgia"/>
-          <w:sz w:val="22"/>
-          <w:szCs w:val="22"/>
-        </w:rPr>
-      </w:pPr>
-      <w:r>
-        <w:rPr>
-          <w:rStyle w:val="spanjobtitle"/>
-          <w:rFonts w:ascii="Georgia" w:eastAsia="Georgia" w:hAnsi="Georgia" w:cs="Georgia"/>
           <w:i w:val="0"/>
           <w:iCs w:val="0"/>
           <w:sz w:val="22"/>
           <w:szCs w:val="22"/>
         </w:rPr>
-        <w:t>Handle clients’ Health &amp; Welfare Benefits during Annual Enrollment period</w:t>
+      </w:pPr>
+      <w:r>
+        <w:rPr>
+          <w:rStyle w:val="spanjobtitle"/>
+          <w:rFonts w:ascii="Georgia" w:eastAsia="Georgia" w:hAnsi="Georgia" w:cs="Georgia"/>
+          <w:i w:val="0"/>
+          <w:iCs w:val="0"/>
+          <w:sz w:val="22"/>
+          <w:szCs w:val="22"/>
+        </w:rPr>
+        <w:t>Assisted clients from PWC by educating them about what their Health &amp; Welfare plan offers</w:t>
       </w:r>
     </w:p>
     <w:p>
       <w:pPr>
         <w:pStyle w:val="divdocumentsinglecolumn"/>
-        <w:numPr>
-          <w:ilvl w:val="0"/>
-          <w:numId w:val="8"/>
-        </w:numPr>
         <w:tabs>
           <w:tab w:val="right" w:pos="10140"/>
         </w:tabs>
@@ -427,17 +1221,6 @@
           <w:szCs w:val="22"/>
         </w:rPr>
       </w:pPr>
-      <w:r>
-        <w:rPr>
-          <w:rStyle w:val="spanjobtitle"/>
-          <w:rFonts w:ascii="Georgia" w:eastAsia="Georgia" w:hAnsi="Georgia" w:cs="Georgia"/>
-          <w:i w:val="0"/>
-          <w:iCs w:val="0"/>
-          <w:sz w:val="22"/>
-          <w:szCs w:val="22"/>
-        </w:rPr>
-        <w:t>Understand Health &amp; Welfare to educate clients about their available benefits</w:t>
-      </w:r>
     </w:p>
     <w:p>
       <w:pPr>
@@ -513,6 +1296,7 @@
         <w:pStyle w:val="spanpaddedline"/>
         <w:spacing w:line="300" w:lineRule="atLeast"/>
         <w:rPr>
+          <w:rStyle w:val="span"/>
           <w:rFonts w:ascii="Georgia" w:eastAsia="Georgia" w:hAnsi="Georgia" w:cs="Georgia"/>
           <w:sz w:val="22"/>
           <w:szCs w:val="22"/>
@@ -605,7 +1389,16 @@
           <w:sz w:val="22"/>
           <w:szCs w:val="22"/>
         </w:rPr>
-        <w:t>Resolve customer's escalated service complaints</w:t>
+        <w:t>Resolved customers’ escalated co</w:t>
+      </w:r>
+      <w:r>
+        <w:rPr>
+          <w:rStyle w:val="span"/>
+          <w:rFonts w:ascii="Georgia" w:eastAsia="Georgia" w:hAnsi="Georgia" w:cs="Georgia"/>
+          <w:sz w:val="22"/>
+          <w:szCs w:val="22"/>
+        </w:rPr>
+        <w:t>mplaints as quickly and efficiently as possible</w:t>
       </w:r>
     </w:p>
     <w:p>
@@ -631,59 +1424,156 @@
           <w:sz w:val="22"/>
           <w:szCs w:val="22"/>
         </w:rPr>
-        <w:t>Review files, records, and other documents to obtain information to respond to requests.</w:t>
+        <w:t>Compiled and calculated weekly budgets used for each publication from the weekly invoices</w:t>
+      </w:r>
+      <w:r>
+        <w:rPr>
+          <w:rStyle w:val="span"/>
+          <w:rFonts w:ascii="Georgia" w:eastAsia="Georgia" w:hAnsi="Georgia" w:cs="Georgia"/>
+          <w:sz w:val="22"/>
+          <w:szCs w:val="22"/>
+        </w:rPr>
+        <w:t xml:space="preserve"> </w:t>
+      </w:r>
+      <w:r>
+        <w:rPr>
+          <w:rStyle w:val="span"/>
+          <w:rFonts w:ascii="Georgia" w:eastAsia="Georgia" w:hAnsi="Georgia" w:cs="Georgia"/>
+          <w:sz w:val="22"/>
+          <w:szCs w:val="22"/>
+        </w:rPr>
+        <w:t>to ensure employer</w:t>
+      </w:r>
+      <w:r>
+        <w:rPr>
+          <w:rStyle w:val="span"/>
+          <w:rFonts w:ascii="Georgia" w:eastAsia="Georgia" w:hAnsi="Georgia" w:cs="Georgia"/>
+          <w:sz w:val="22"/>
+          <w:szCs w:val="22"/>
+        </w:rPr>
+        <w:t xml:space="preserve"> could clearly see information populated in one excel file</w:t>
+      </w:r>
+      <w:r>
+        <w:rPr>
+          <w:rStyle w:val="span"/>
+          <w:rFonts w:ascii="Georgia" w:eastAsia="Georgia" w:hAnsi="Georgia" w:cs="Georgia"/>
+          <w:sz w:val="22"/>
+          <w:szCs w:val="22"/>
+        </w:rPr>
+        <w:t xml:space="preserve"> in a timely manner</w:t>
       </w:r>
     </w:p>
     <w:p>
       <w:pPr>
-        <w:pStyle w:val="ulli"/>
-        <w:numPr>
-          <w:ilvl w:val="0"/>
-          <w:numId w:val="2"/>
-        </w:numPr>
-        <w:spacing w:line="300" w:lineRule="atLeast"/>
-        <w:ind w:left="640" w:hanging="261"/>
-        <w:rPr>
-          <w:rStyle w:val="span"/>
-          <w:rFonts w:ascii="Georgia" w:eastAsia="Georgia" w:hAnsi="Georgia" w:cs="Georgia"/>
-          <w:sz w:val="22"/>
-          <w:szCs w:val="22"/>
-        </w:rPr>
-      </w:pPr>
-      <w:r>
-        <w:rPr>
-          <w:rStyle w:val="span"/>
-          <w:rFonts w:ascii="Georgia" w:eastAsia="Georgia" w:hAnsi="Georgia" w:cs="Georgia"/>
-          <w:sz w:val="22"/>
-          <w:szCs w:val="22"/>
-        </w:rPr>
-        <w:t>Compare data with source documents, and re-enter data in verification format to detect errors</w:t>
-      </w:r>
+        <w:pStyle w:val="spanpaddedline"/>
+        <w:spacing w:after="60" w:line="240" w:lineRule="auto"/>
+        <w:rPr>
+          <w:rStyle w:val="spanjobtitle"/>
+          <w:rFonts w:ascii="Georgia" w:eastAsia="Georgia" w:hAnsi="Georgia" w:cs="Georgia"/>
+          <w:sz w:val="22"/>
+          <w:szCs w:val="22"/>
+        </w:rPr>
+      </w:pPr>
     </w:p>
     <w:p>
       <w:pPr>
-        <w:pStyle w:val="ulli"/>
-        <w:numPr>
-          <w:ilvl w:val="0"/>
-          <w:numId w:val="2"/>
-        </w:numPr>
-        <w:spacing w:line="300" w:lineRule="atLeast"/>
-        <w:ind w:left="640" w:hanging="261"/>
+        <w:pStyle w:val="spanpaddedline"/>
+        <w:spacing w:after="60" w:line="240" w:lineRule="auto"/>
+        <w:rPr>
+          <w:rFonts w:ascii="Georgia" w:eastAsia="Georgia" w:hAnsi="Georgia" w:cs="Georgia"/>
+          <w:sz w:val="22"/>
+          <w:szCs w:val="22"/>
+        </w:rPr>
+      </w:pPr>
+      <w:r>
+        <w:rPr>
+          <w:rStyle w:val="spanjobtitle"/>
+          <w:rFonts w:ascii="Georgia" w:eastAsia="Georgia" w:hAnsi="Georgia" w:cs="Georgia"/>
+          <w:sz w:val="22"/>
+          <w:szCs w:val="22"/>
+        </w:rPr>
+        <w:t>English Teacher</w:t>
+      </w:r>
+      <w:r>
+        <w:rPr>
+          <w:rStyle w:val="singlecolumnspanpaddedlinenth-child1"/>
+          <w:rFonts w:ascii="Georgia" w:eastAsia="Georgia" w:hAnsi="Georgia" w:cs="Georgia"/>
+          <w:sz w:val="22"/>
+          <w:szCs w:val="22"/>
+        </w:rPr>
+        <w:t xml:space="preserve">, </w:t>
+      </w:r>
+      <w:r>
+        <w:rPr>
+          <w:rStyle w:val="spancompanyname"/>
+          <w:rFonts w:ascii="Georgia" w:eastAsia="Georgia" w:hAnsi="Georgia" w:cs="Georgia"/>
+          <w:sz w:val="22"/>
+          <w:szCs w:val="22"/>
+        </w:rPr>
+        <w:t>SOCRATES School of Foreign Language</w:t>
+      </w:r>
+      <w:r>
+        <w:rPr>
+          <w:rStyle w:val="spancompanyname"/>
+          <w:rFonts w:ascii="Georgia" w:eastAsia="Georgia" w:hAnsi="Georgia" w:cs="Georgia"/>
+          <w:sz w:val="22"/>
+          <w:szCs w:val="22"/>
+        </w:rPr>
+        <w:t xml:space="preserve">s                        </w:t>
+      </w:r>
+      <w:r>
+        <w:rPr>
+          <w:rStyle w:val="spancompanyname"/>
+          <w:rFonts w:ascii="Georgia" w:eastAsia="Georgia" w:hAnsi="Georgia" w:cs="Georgia"/>
+          <w:sz w:val="22"/>
+          <w:szCs w:val="22"/>
+        </w:rPr>
+        <w:t xml:space="preserve">                    </w:t>
+      </w:r>
+      <w:r>
+        <w:rPr>
+          <w:rStyle w:val="spancompanyname"/>
+          <w:rFonts w:ascii="Georgia" w:eastAsia="Georgia" w:hAnsi="Georgia" w:cs="Georgia"/>
+          <w:sz w:val="22"/>
+          <w:szCs w:val="22"/>
+        </w:rPr>
+        <w:t xml:space="preserve"> </w:t>
+      </w:r>
+      <w:r>
+        <w:rPr>
+          <w:rStyle w:val="spanjobdates"/>
+          <w:rFonts w:ascii="Georgia" w:eastAsia="Georgia" w:hAnsi="Georgia" w:cs="Georgia"/>
+          <w:sz w:val="22"/>
+          <w:szCs w:val="22"/>
+        </w:rPr>
+        <w:t>Oct 2016</w:t>
+      </w:r>
+      <w:r>
         <w:rPr>
           <w:rStyle w:val="span"/>
-          <w:rFonts w:ascii="Georgia" w:eastAsia="Georgia" w:hAnsi="Georgia" w:cs="Georgia"/>
-          <w:sz w:val="22"/>
-          <w:szCs w:val="22"/>
-        </w:rPr>
-      </w:pPr>
-      <w:r>
-        <w:rPr>
-          <w:rStyle w:val="span"/>
-          <w:rFonts w:ascii="Georgia" w:eastAsia="Georgia" w:hAnsi="Georgia" w:cs="Georgia"/>
-          <w:sz w:val="22"/>
-          <w:szCs w:val="22"/>
-        </w:rPr>
-        <w:t>Calculate the weekly budget used for each publication from weekly invoices</w:t>
+          <w:rFonts w:ascii="MS Mincho" w:eastAsia="MS Mincho" w:hAnsi="MS Mincho" w:cs="MS Mincho"/>
+          <w:sz w:val="22"/>
+          <w:szCs w:val="22"/>
+        </w:rPr>
+        <w:t>－</w:t>
+      </w:r>
+      <w:r>
+        <w:rPr>
+          <w:rStyle w:val="spanjobdates"/>
+          <w:rFonts w:ascii="Georgia" w:eastAsia="Georgia" w:hAnsi="Georgia" w:cs="Georgia"/>
+          <w:sz w:val="22"/>
+          <w:szCs w:val="22"/>
+        </w:rPr>
+        <w:t>Jun 2017</w:t>
+      </w:r>
+      <w:r>
+        <w:rPr>
+          <w:rStyle w:val="datesWrapper"/>
+          <w:rFonts w:ascii="Georgia" w:eastAsia="Georgia" w:hAnsi="Georgia" w:cs="Georgia"/>
+          <w:sz w:val="22"/>
+          <w:szCs w:val="22"/>
+        </w:rPr>
+        <w:t xml:space="preserve"> </w:t>
       </w:r>
     </w:p>
     <w:p>
@@ -692,8 +1582,9 @@
         <w:tabs>
           <w:tab w:val="right" w:pos="10140"/>
         </w:tabs>
-        <w:spacing w:before="120" w:line="300" w:lineRule="atLeast"/>
-        <w:rPr>
+        <w:spacing w:after="60" w:line="240" w:lineRule="auto"/>
+        <w:rPr>
+          <w:rStyle w:val="span"/>
           <w:rFonts w:ascii="Georgia" w:eastAsia="Georgia" w:hAnsi="Georgia" w:cs="Georgia"/>
           <w:sz w:val="22"/>
           <w:szCs w:val="22"/>
@@ -706,7 +1597,7 @@
           <w:sz w:val="22"/>
           <w:szCs w:val="22"/>
         </w:rPr>
-        <w:t>English Teacher</w:t>
+        <w:t>Photography Intern</w:t>
       </w:r>
       <w:r>
         <w:rPr>
@@ -715,16 +1606,60 @@
           <w:sz w:val="22"/>
           <w:szCs w:val="22"/>
         </w:rPr>
+        <w:t xml:space="preserve">, </w:t>
+      </w:r>
+      <w:r>
+        <w:rPr>
+          <w:rStyle w:val="spancompanyname"/>
+          <w:rFonts w:ascii="Georgia" w:eastAsia="Georgia" w:hAnsi="Georgia" w:cs="Georgia"/>
+          <w:sz w:val="22"/>
+          <w:szCs w:val="22"/>
+        </w:rPr>
+        <w:t>Hearst Magazines Studio D</w:t>
+      </w:r>
+      <w:r>
+        <w:rPr>
+          <w:rStyle w:val="span"/>
+          <w:rFonts w:ascii="Georgia" w:eastAsia="Georgia" w:hAnsi="Georgia" w:cs="Georgia"/>
+          <w:sz w:val="22"/>
+          <w:szCs w:val="22"/>
+        </w:rPr>
         <w:t xml:space="preserve"> </w:t>
       </w:r>
       <w:r>
         <w:rPr>
-          <w:rStyle w:val="datesWrapper"/>
-          <w:rFonts w:ascii="Georgia" w:eastAsia="Georgia" w:hAnsi="Georgia" w:cs="Georgia"/>
-          <w:sz w:val="22"/>
-          <w:szCs w:val="22"/>
-        </w:rPr>
-        <w:tab/>
+          <w:rStyle w:val="span"/>
+          <w:rFonts w:ascii="Georgia" w:eastAsia="Georgia" w:hAnsi="Georgia" w:cs="Georgia"/>
+          <w:sz w:val="22"/>
+          <w:szCs w:val="22"/>
+        </w:rPr>
+        <w:t xml:space="preserve">                                    </w:t>
+      </w:r>
+      <w:r>
+        <w:rPr>
+          <w:rStyle w:val="span"/>
+          <w:rFonts w:ascii="Georgia" w:eastAsia="Georgia" w:hAnsi="Georgia" w:cs="Georgia"/>
+          <w:sz w:val="22"/>
+          <w:szCs w:val="22"/>
+        </w:rPr>
+        <w:t xml:space="preserve">                  </w:t>
+      </w:r>
+      <w:r>
+        <w:rPr>
+          <w:rStyle w:val="span"/>
+          <w:rFonts w:ascii="Georgia" w:eastAsia="Georgia" w:hAnsi="Georgia" w:cs="Georgia"/>
+          <w:sz w:val="22"/>
+          <w:szCs w:val="22"/>
+        </w:rPr>
+        <w:t xml:space="preserve">     </w:t>
+      </w:r>
+      <w:r>
+        <w:rPr>
+          <w:rStyle w:val="span"/>
+          <w:rFonts w:ascii="Georgia" w:eastAsia="Georgia" w:hAnsi="Georgia" w:cs="Georgia"/>
+          <w:sz w:val="22"/>
+          <w:szCs w:val="22"/>
+        </w:rPr>
         <w:t xml:space="preserve"> </w:t>
       </w:r>
       <w:r>
@@ -734,7 +1669,7 @@
           <w:sz w:val="22"/>
           <w:szCs w:val="22"/>
         </w:rPr>
-        <w:t>Oct 2016</w:t>
+        <w:t>Jan 2016</w:t>
       </w:r>
       <w:r>
         <w:rPr>
@@ -752,406 +1687,7 @@
           <w:sz w:val="22"/>
           <w:szCs w:val="22"/>
         </w:rPr>
-        <w:t>Jun 2017</w:t>
-      </w:r>
-      <w:r>
-        <w:rPr>
-          <w:rStyle w:val="datesWrapper"/>
-          <w:rFonts w:ascii="Georgia" w:eastAsia="Georgia" w:hAnsi="Georgia" w:cs="Georgia"/>
-          <w:sz w:val="22"/>
-          <w:szCs w:val="22"/>
-        </w:rPr>
-        <w:t xml:space="preserve"> </w:t>
-      </w:r>
-    </w:p>
-    <w:p>
-      <w:pPr>
-        <w:pStyle w:val="spanpaddedline"/>
-        <w:spacing w:line="300" w:lineRule="atLeast"/>
-        <w:rPr>
-          <w:rFonts w:ascii="Georgia" w:eastAsia="Georgia" w:hAnsi="Georgia" w:cs="Georgia"/>
-          <w:sz w:val="22"/>
-          <w:szCs w:val="22"/>
-        </w:rPr>
-      </w:pPr>
-      <w:r>
-        <w:rPr>
-          <w:rStyle w:val="spancompanyname"/>
-          <w:rFonts w:ascii="Georgia" w:eastAsia="Georgia" w:hAnsi="Georgia" w:cs="Georgia"/>
-          <w:sz w:val="22"/>
-          <w:szCs w:val="22"/>
-        </w:rPr>
-        <w:t>SOCRATES School of Foreign Languages</w:t>
-      </w:r>
-      <w:r>
-        <w:rPr>
-          <w:rStyle w:val="spancompanyname"/>
-          <w:rFonts w:ascii="Georgia" w:eastAsia="Georgia" w:hAnsi="Georgia" w:cs="Georgia"/>
-          <w:sz w:val="22"/>
-          <w:szCs w:val="22"/>
-        </w:rPr>
-        <w:t xml:space="preserve"> </w:t>
-      </w:r>
-      <w:r>
-        <w:rPr>
-          <w:rStyle w:val="span"/>
-          <w:rFonts w:ascii="MS Mincho" w:eastAsia="MS Mincho" w:hAnsi="MS Mincho" w:cs="MS Mincho"/>
-          <w:sz w:val="22"/>
-          <w:szCs w:val="22"/>
-        </w:rPr>
-        <w:t>－</w:t>
-      </w:r>
-      <w:r>
-        <w:rPr>
-          <w:rStyle w:val="spancompanyname"/>
-          <w:rFonts w:ascii="Georgia" w:eastAsia="Georgia" w:hAnsi="Georgia" w:cs="Georgia"/>
-          <w:sz w:val="22"/>
-          <w:szCs w:val="22"/>
-        </w:rPr>
-        <w:t xml:space="preserve"> Warsa</w:t>
-      </w:r>
-      <w:r>
-        <w:rPr>
-          <w:rStyle w:val="spancompanyname"/>
-          <w:rFonts w:ascii="Georgia" w:eastAsia="Georgia" w:hAnsi="Georgia" w:cs="Georgia"/>
-          <w:sz w:val="22"/>
-          <w:szCs w:val="22"/>
-        </w:rPr>
-        <w:t>w, Poland</w:t>
-      </w:r>
-    </w:p>
-    <w:p>
-      <w:pPr>
-        <w:pStyle w:val="ulli"/>
-        <w:numPr>
-          <w:ilvl w:val="0"/>
-          <w:numId w:val="3"/>
-        </w:numPr>
-        <w:spacing w:line="300" w:lineRule="atLeast"/>
-        <w:ind w:left="640" w:hanging="261"/>
-        <w:rPr>
-          <w:rStyle w:val="span"/>
-          <w:rFonts w:ascii="Georgia" w:eastAsia="Georgia" w:hAnsi="Georgia" w:cs="Georgia"/>
-          <w:sz w:val="22"/>
-          <w:szCs w:val="22"/>
-        </w:rPr>
-      </w:pPr>
-      <w:r>
-        <w:rPr>
-          <w:rStyle w:val="span"/>
-          <w:rFonts w:ascii="Georgia" w:eastAsia="Georgia" w:hAnsi="Georgia" w:cs="Georgia"/>
-          <w:sz w:val="22"/>
-          <w:szCs w:val="22"/>
-        </w:rPr>
-        <w:t>Taught 1st through 4th grades</w:t>
-      </w:r>
-    </w:p>
-    <w:p>
-      <w:pPr>
-        <w:pStyle w:val="ulli"/>
-        <w:numPr>
-          <w:ilvl w:val="0"/>
-          <w:numId w:val="3"/>
-        </w:numPr>
-        <w:spacing w:line="300" w:lineRule="atLeast"/>
-        <w:ind w:left="640" w:hanging="261"/>
-        <w:rPr>
-          <w:rStyle w:val="span"/>
-          <w:rFonts w:ascii="Georgia" w:eastAsia="Georgia" w:hAnsi="Georgia" w:cs="Georgia"/>
-          <w:sz w:val="22"/>
-          <w:szCs w:val="22"/>
-        </w:rPr>
-      </w:pPr>
-      <w:r>
-        <w:rPr>
-          <w:rStyle w:val="span"/>
-          <w:rFonts w:ascii="Georgia" w:eastAsia="Georgia" w:hAnsi="Georgia" w:cs="Georgia"/>
-          <w:sz w:val="22"/>
-          <w:szCs w:val="22"/>
-        </w:rPr>
-        <w:t>Planned daily lessons and activities to actively engage the students</w:t>
-      </w:r>
-    </w:p>
-    <w:p>
-      <w:pPr>
-        <w:pStyle w:val="ulli"/>
-        <w:numPr>
-          <w:ilvl w:val="0"/>
-          <w:numId w:val="4"/>
-        </w:numPr>
-        <w:spacing w:line="300" w:lineRule="atLeast"/>
-        <w:ind w:left="640" w:hanging="261"/>
-        <w:rPr>
-          <w:rStyle w:val="span"/>
-          <w:rFonts w:ascii="Georgia" w:eastAsia="Georgia" w:hAnsi="Georgia" w:cs="Georgia"/>
-          <w:sz w:val="22"/>
-          <w:szCs w:val="22"/>
-        </w:rPr>
-      </w:pPr>
-      <w:r>
-        <w:rPr>
-          <w:rStyle w:val="span"/>
-          <w:rFonts w:ascii="Georgia" w:eastAsia="Georgia" w:hAnsi="Georgia" w:cs="Georgia"/>
-          <w:sz w:val="22"/>
-          <w:szCs w:val="22"/>
-        </w:rPr>
-        <w:t>Adapted teaching methods and instructional materials to meet students' varying needs and interests.</w:t>
-      </w:r>
-    </w:p>
-    <w:p>
-      <w:pPr>
-        <w:pStyle w:val="divdocumentsinglecolumn"/>
-        <w:tabs>
-          <w:tab w:val="right" w:pos="10140"/>
-        </w:tabs>
-        <w:spacing w:before="120" w:line="300" w:lineRule="atLeast"/>
-        <w:rPr>
-          <w:rFonts w:ascii="Georgia" w:eastAsia="Georgia" w:hAnsi="Georgia" w:cs="Georgia"/>
-          <w:sz w:val="22"/>
-          <w:szCs w:val="22"/>
-        </w:rPr>
-      </w:pPr>
-      <w:r>
-        <w:rPr>
-          <w:rStyle w:val="spanjobtitle"/>
-          <w:rFonts w:ascii="Georgia" w:eastAsia="Georgia" w:hAnsi="Georgia" w:cs="Georgia"/>
-          <w:sz w:val="22"/>
-          <w:szCs w:val="22"/>
-        </w:rPr>
-        <w:t>Photography Intern</w:t>
-      </w:r>
-      <w:r>
-        <w:rPr>
-          <w:rStyle w:val="singlecolumnspanpaddedlinenth-child1"/>
-          <w:rFonts w:ascii="Georgia" w:eastAsia="Georgia" w:hAnsi="Georgia" w:cs="Georgia"/>
-          <w:sz w:val="22"/>
-          <w:szCs w:val="22"/>
-        </w:rPr>
-        <w:t xml:space="preserve"> </w:t>
-      </w:r>
-      <w:r>
-        <w:rPr>
-          <w:rStyle w:val="datesWrapper"/>
-          <w:rFonts w:ascii="Georgia" w:eastAsia="Georgia" w:hAnsi="Georgia" w:cs="Georgia"/>
-          <w:sz w:val="22"/>
-          <w:szCs w:val="22"/>
-        </w:rPr>
-        <w:tab/>
-        <w:t xml:space="preserve"> </w:t>
-      </w:r>
-      <w:r>
-        <w:rPr>
-          <w:rStyle w:val="spanjobdates"/>
-          <w:rFonts w:ascii="Georgia" w:eastAsia="Georgia" w:hAnsi="Georgia" w:cs="Georgia"/>
-          <w:sz w:val="22"/>
-          <w:szCs w:val="22"/>
-        </w:rPr>
-        <w:t>Jan 2016</w:t>
-      </w:r>
-      <w:r>
-        <w:rPr>
-          <w:rStyle w:val="span"/>
-          <w:rFonts w:ascii="MS Mincho" w:eastAsia="MS Mincho" w:hAnsi="MS Mincho" w:cs="MS Mincho"/>
-          <w:sz w:val="22"/>
-          <w:szCs w:val="22"/>
-        </w:rPr>
-        <w:t>－</w:t>
-      </w:r>
-      <w:r>
-        <w:rPr>
-          <w:rStyle w:val="spanjobdates"/>
-          <w:rFonts w:ascii="Georgia" w:eastAsia="Georgia" w:hAnsi="Georgia" w:cs="Georgia"/>
-          <w:sz w:val="22"/>
-          <w:szCs w:val="22"/>
-        </w:rPr>
         <w:t>May 2016</w:t>
-      </w:r>
-      <w:r>
-        <w:rPr>
-          <w:rStyle w:val="datesWrapper"/>
-          <w:rFonts w:ascii="Georgia" w:eastAsia="Georgia" w:hAnsi="Georgia" w:cs="Georgia"/>
-          <w:sz w:val="22"/>
-          <w:szCs w:val="22"/>
-        </w:rPr>
-        <w:t xml:space="preserve"> </w:t>
-      </w:r>
-    </w:p>
-    <w:p>
-      <w:pPr>
-        <w:pStyle w:val="spanpaddedline"/>
-        <w:spacing w:line="300" w:lineRule="atLeast"/>
-        <w:rPr>
-          <w:rFonts w:ascii="Georgia" w:eastAsia="Georgia" w:hAnsi="Georgia" w:cs="Georgia"/>
-          <w:sz w:val="22"/>
-          <w:szCs w:val="22"/>
-        </w:rPr>
-      </w:pPr>
-      <w:r>
-        <w:rPr>
-          <w:rStyle w:val="spancompanyname"/>
-          <w:rFonts w:ascii="Georgia" w:eastAsia="Georgia" w:hAnsi="Georgia" w:cs="Georgia"/>
-          <w:sz w:val="22"/>
-          <w:szCs w:val="22"/>
-        </w:rPr>
-        <w:t>Hearst Magazines Studio D</w:t>
-      </w:r>
-      <w:r>
-        <w:rPr>
-          <w:rStyle w:val="span"/>
-          <w:rFonts w:ascii="Georgia" w:eastAsia="Georgia" w:hAnsi="Georgia" w:cs="Georgia"/>
-          <w:sz w:val="22"/>
-          <w:szCs w:val="22"/>
-        </w:rPr>
-        <w:t xml:space="preserve"> </w:t>
-      </w:r>
-      <w:r>
-        <w:rPr>
-          <w:rStyle w:val="span"/>
-          <w:rFonts w:ascii="MS Mincho" w:eastAsia="MS Mincho" w:hAnsi="MS Mincho" w:cs="MS Mincho"/>
-          <w:sz w:val="22"/>
-          <w:szCs w:val="22"/>
-        </w:rPr>
-        <w:t>－</w:t>
-      </w:r>
-      <w:r>
-        <w:rPr>
-          <w:rStyle w:val="span"/>
-          <w:rFonts w:ascii="Georgia" w:eastAsia="Georgia" w:hAnsi="Georgia" w:cs="Georgia"/>
-          <w:sz w:val="22"/>
-          <w:szCs w:val="22"/>
-        </w:rPr>
-        <w:t xml:space="preserve"> </w:t>
-      </w:r>
-      <w:r>
-        <w:rPr>
-          <w:rStyle w:val="spanjoblocation"/>
-          <w:rFonts w:ascii="Georgia" w:eastAsia="Georgia" w:hAnsi="Georgia" w:cs="Georgia"/>
-          <w:sz w:val="22"/>
-          <w:szCs w:val="22"/>
-        </w:rPr>
-        <w:t>New York City</w:t>
-      </w:r>
-      <w:r>
-        <w:rPr>
-          <w:rStyle w:val="span"/>
-          <w:rFonts w:ascii="Georgia" w:eastAsia="Georgia" w:hAnsi="Georgia" w:cs="Georgia"/>
-          <w:sz w:val="22"/>
-          <w:szCs w:val="22"/>
-        </w:rPr>
-        <w:t xml:space="preserve">, </w:t>
-      </w:r>
-      <w:r>
-        <w:rPr>
-          <w:rStyle w:val="spanjoblocation"/>
-          <w:rFonts w:ascii="Georgia" w:eastAsia="Georgia" w:hAnsi="Georgia" w:cs="Georgia"/>
-          <w:sz w:val="22"/>
-          <w:szCs w:val="22"/>
-        </w:rPr>
-        <w:t>New York</w:t>
-      </w:r>
-    </w:p>
-    <w:p>
-      <w:pPr>
-        <w:pStyle w:val="ulli"/>
-        <w:numPr>
-          <w:ilvl w:val="0"/>
-          <w:numId w:val="5"/>
-        </w:numPr>
-        <w:spacing w:line="300" w:lineRule="atLeast"/>
-        <w:ind w:left="640" w:hanging="261"/>
-        <w:rPr>
-          <w:rStyle w:val="span"/>
-          <w:rFonts w:ascii="Georgia" w:eastAsia="Georgia" w:hAnsi="Georgia" w:cs="Georgia"/>
-          <w:sz w:val="22"/>
-          <w:szCs w:val="22"/>
-        </w:rPr>
-      </w:pPr>
-      <w:r>
-        <w:rPr>
-          <w:rStyle w:val="span"/>
-          <w:rFonts w:ascii="Georgia" w:eastAsia="Georgia" w:hAnsi="Georgia" w:cs="Georgia"/>
-          <w:sz w:val="22"/>
-          <w:szCs w:val="22"/>
-        </w:rPr>
-        <w:t>Assisted the photographers with lighting/ grip equipment set up and break down on editorial and advertorial shoots</w:t>
-      </w:r>
-    </w:p>
-    <w:p>
-      <w:pPr>
-        <w:pStyle w:val="ulli"/>
-        <w:numPr>
-          <w:ilvl w:val="0"/>
-          <w:numId w:val="5"/>
-        </w:numPr>
-        <w:spacing w:line="300" w:lineRule="atLeast"/>
-        <w:ind w:left="640" w:hanging="261"/>
-        <w:rPr>
-          <w:rStyle w:val="span"/>
-          <w:rFonts w:ascii="Georgia" w:eastAsia="Georgia" w:hAnsi="Georgia" w:cs="Georgia"/>
-          <w:sz w:val="22"/>
-          <w:szCs w:val="22"/>
-        </w:rPr>
-      </w:pPr>
-      <w:r>
-        <w:rPr>
-          <w:rStyle w:val="span"/>
-          <w:rFonts w:ascii="Georgia" w:eastAsia="Georgia" w:hAnsi="Georgia" w:cs="Georgia"/>
-          <w:sz w:val="22"/>
-          <w:szCs w:val="22"/>
-        </w:rPr>
-        <w:t>Assisted all incoming visitors (magazine editors, models, photographers’ assistants, etc.) with whatever they needed</w:t>
-      </w:r>
-    </w:p>
-    <w:p>
-      <w:pPr>
-        <w:pStyle w:val="ulli"/>
-        <w:numPr>
-          <w:ilvl w:val="0"/>
-          <w:numId w:val="5"/>
-        </w:numPr>
-        <w:spacing w:line="300" w:lineRule="atLeast"/>
-        <w:ind w:left="640" w:hanging="261"/>
-        <w:rPr>
-          <w:rStyle w:val="span"/>
-          <w:rFonts w:ascii="Georgia" w:eastAsia="Georgia" w:hAnsi="Georgia" w:cs="Georgia"/>
-          <w:sz w:val="22"/>
-          <w:szCs w:val="22"/>
-        </w:rPr>
-      </w:pPr>
-      <w:r>
-        <w:rPr>
-          <w:rStyle w:val="span"/>
-          <w:rFonts w:ascii="Georgia" w:eastAsia="Georgia" w:hAnsi="Georgia" w:cs="Georgia"/>
-          <w:sz w:val="22"/>
-          <w:szCs w:val="22"/>
-        </w:rPr>
-        <w:t>Answered the phones, kept thorough details by logging in/out products for each photo shoot</w:t>
-      </w:r>
-    </w:p>
-    <w:p>
-      <w:pPr>
-        <w:pStyle w:val="ulli"/>
-        <w:numPr>
-          <w:ilvl w:val="0"/>
-          <w:numId w:val="5"/>
-        </w:numPr>
-        <w:spacing w:line="300" w:lineRule="atLeast"/>
-        <w:ind w:left="640" w:hanging="261"/>
-        <w:rPr>
-          <w:rStyle w:val="span"/>
-          <w:rFonts w:ascii="Georgia" w:eastAsia="Georgia" w:hAnsi="Georgia" w:cs="Georgia"/>
-          <w:sz w:val="22"/>
-          <w:szCs w:val="22"/>
-        </w:rPr>
-      </w:pPr>
-      <w:r>
-        <w:rPr>
-          <w:rStyle w:val="span"/>
-          <w:rFonts w:ascii="Georgia" w:eastAsia="Georgia" w:hAnsi="Georgia" w:cs="Georgia"/>
-          <w:sz w:val="22"/>
-          <w:szCs w:val="22"/>
-        </w:rPr>
-        <w:t>Kept the studio organized by resetting each studio set with the proper equipment and tools</w:t>
       </w:r>
     </w:p>
     <w:p>
@@ -1194,18 +1730,16 @@
           <w:sz w:val="22"/>
           <w:szCs w:val="22"/>
         </w:rPr>
-        <w:t xml:space="preserve">Certificate </w:t>
+        <w:t xml:space="preserve">Rutgers Coding Bootcamp Web Development Program   </w:t>
       </w:r>
       <w:r>
         <w:rPr>
           <w:rStyle w:val="spandegree"/>
           <w:rFonts w:ascii="Georgia" w:eastAsia="Georgia" w:hAnsi="Georgia" w:cs="Georgia"/>
-          <w:i w:val="0"/>
-          <w:iCs w:val="0"/>
-          <w:sz w:val="22"/>
-          <w:szCs w:val="22"/>
-        </w:rPr>
-        <w:t>from</w:t>
+          <w:sz w:val="22"/>
+          <w:szCs w:val="22"/>
+        </w:rPr>
+        <w:t xml:space="preserve">                      </w:t>
       </w:r>
       <w:r>
         <w:rPr>
@@ -1214,16 +1748,7 @@
           <w:sz w:val="22"/>
           <w:szCs w:val="22"/>
         </w:rPr>
-        <w:t xml:space="preserve"> Rutgers Coding Bootcamp Web Development Program   </w:t>
-      </w:r>
-      <w:r>
-        <w:rPr>
-          <w:rStyle w:val="spandegree"/>
-          <w:rFonts w:ascii="Georgia" w:eastAsia="Georgia" w:hAnsi="Georgia" w:cs="Georgia"/>
-          <w:sz w:val="22"/>
-          <w:szCs w:val="22"/>
-        </w:rPr>
-        <w:t xml:space="preserve">                         </w:t>
+        <w:t xml:space="preserve">                                 </w:t>
       </w:r>
       <w:r>
         <w:rPr>
@@ -1340,15 +1865,7 @@
           <w:sz w:val="22"/>
           <w:szCs w:val="22"/>
         </w:rPr>
-        <w:t xml:space="preserve"> </w:t>
-      </w:r>
-      <w:r>
-        <w:rPr>
-          <w:rFonts w:ascii="Georgia" w:eastAsia="Georgia" w:hAnsi="Georgia" w:cs="Georgia"/>
-          <w:sz w:val="22"/>
-          <w:szCs w:val="22"/>
-        </w:rPr>
-        <w:t xml:space="preserve">                                           </w:t>
+        <w:t xml:space="preserve">                                            </w:t>
       </w:r>
       <w:r>
         <w:rPr>
@@ -1417,8 +1934,6 @@
         </w:rPr>
         <w:t>English and Journalism/Media Studies</w:t>
       </w:r>
-      <w:bookmarkStart w:id="0" w:name="_GoBack"/>
-      <w:bookmarkEnd w:id="0"/>
     </w:p>
     <w:sectPr>
       <w:pgSz w:w="12240" w:h="15840"/>
@@ -1429,6 +1944,56 @@
 </w:document>
 </file>
 
+<file path=word/endnotes.xml><?xml version="1.0" encoding="utf-8"?>
+<w:endnotes xmlns:wpc="http://schemas.microsoft.com/office/word/2010/wordprocessingCanvas" xmlns:cx="http://schemas.microsoft.com/office/drawing/2014/chartex" xmlns:cx1="http://schemas.microsoft.com/office/drawing/2015/9/8/chartex" xmlns:cx2="http://schemas.microsoft.com/office/drawing/2015/10/21/chartex" xmlns:cx3="http://schemas.microsoft.com/office/drawing/2016/5/9/chartex" xmlns:cx4="http://schemas.microsoft.com/office/drawing/2016/5/10/chartex" xmlns:cx5="http://schemas.microsoft.com/office/drawing/2016/5/11/chartex" xmlns:cx6="http://schemas.microsoft.com/office/drawing/2016/5/12/chartex" xmlns:cx7="http://schemas.microsoft.com/office/drawing/2016/5/13/chartex" xmlns:cx8="http://schemas.microsoft.com/office/drawing/2016/5/14/chartex" xmlns:mc="http://schemas.openxmlformats.org/markup-compatibility/2006" xmlns:aink="http://schemas.microsoft.com/office/drawing/2016/ink" xmlns:am3d="http://schemas.microsoft.com/office/drawing/2017/model3d" xmlns:o="urn:schemas-microsoft-com:office:office" xmlns:r="http://schemas.openxmlformats.org/officeDocument/2006/relationships" xmlns:m="http://schemas.openxmlformats.org/officeDocument/2006/math" xmlns:v="urn:schemas-microsoft-com:vml" xmlns:wp14="http://schemas.microsoft.com/office/word/2010/wordprocessingDrawing" xmlns:wp="http://schemas.openxmlformats.org/drawingml/2006/wordprocessingDrawing" xmlns:w10="urn:schemas-microsoft-com:office:word" xmlns:w="http://schemas.openxmlformats.org/wordprocessingml/2006/main" xmlns:w14="http://schemas.microsoft.com/office/word/2010/wordml" xmlns:w15="http://schemas.microsoft.com/office/word/2012/wordml" xmlns:w16cid="http://schemas.microsoft.com/office/word/2016/wordml/cid" xmlns:w16se="http://schemas.microsoft.com/office/word/2015/wordml/symex" xmlns:wpg="http://schemas.microsoft.com/office/word/2010/wordprocessingGroup" xmlns:wpi="http://schemas.microsoft.com/office/word/2010/wordprocessingInk" xmlns:wne="http://schemas.microsoft.com/office/word/2006/wordml" xmlns:wps="http://schemas.microsoft.com/office/word/2010/wordprocessingShape" mc:Ignorable="w14 w15 w16se w16cid wp14">
+  <w:endnote w:type="separator" w:id="-1">
+    <w:p>
+      <w:pPr>
+        <w:spacing w:line="240" w:lineRule="auto"/>
+      </w:pPr>
+      <w:r>
+        <w:separator/>
+      </w:r>
+    </w:p>
+  </w:endnote>
+  <w:endnote w:type="continuationSeparator" w:id="0">
+    <w:p>
+      <w:pPr>
+        <w:spacing w:line="240" w:lineRule="auto"/>
+      </w:pPr>
+      <w:r>
+        <w:continuationSeparator/>
+      </w:r>
+    </w:p>
+  </w:endnote>
+</w:endnotes>
+</file>
+
+<file path=word/footnotes.xml><?xml version="1.0" encoding="utf-8"?>
+<w:footnotes xmlns:wpc="http://schemas.microsoft.com/office/word/2010/wordprocessingCanvas" xmlns:cx="http://schemas.microsoft.com/office/drawing/2014/chartex" xmlns:cx1="http://schemas.microsoft.com/office/drawing/2015/9/8/chartex" xmlns:cx2="http://schemas.microsoft.com/office/drawing/2015/10/21/chartex" xmlns:cx3="http://schemas.microsoft.com/office/drawing/2016/5/9/chartex" xmlns:cx4="http://schemas.microsoft.com/office/drawing/2016/5/10/chartex" xmlns:cx5="http://schemas.microsoft.com/office/drawing/2016/5/11/chartex" xmlns:cx6="http://schemas.microsoft.com/office/drawing/2016/5/12/chartex" xmlns:cx7="http://schemas.microsoft.com/office/drawing/2016/5/13/chartex" xmlns:cx8="http://schemas.microsoft.com/office/drawing/2016/5/14/chartex" xmlns:mc="http://schemas.openxmlformats.org/markup-compatibility/2006" xmlns:aink="http://schemas.microsoft.com/office/drawing/2016/ink" xmlns:am3d="http://schemas.microsoft.com/office/drawing/2017/model3d" xmlns:o="urn:schemas-microsoft-com:office:office" xmlns:r="http://schemas.openxmlformats.org/officeDocument/2006/relationships" xmlns:m="http://schemas.openxmlformats.org/officeDocument/2006/math" xmlns:v="urn:schemas-microsoft-com:vml" xmlns:wp14="http://schemas.microsoft.com/office/word/2010/wordprocessingDrawing" xmlns:wp="http://schemas.openxmlformats.org/drawingml/2006/wordprocessingDrawing" xmlns:w10="urn:schemas-microsoft-com:office:word" xmlns:w="http://schemas.openxmlformats.org/wordprocessingml/2006/main" xmlns:w14="http://schemas.microsoft.com/office/word/2010/wordml" xmlns:w15="http://schemas.microsoft.com/office/word/2012/wordml" xmlns:w16cid="http://schemas.microsoft.com/office/word/2016/wordml/cid" xmlns:w16se="http://schemas.microsoft.com/office/word/2015/wordml/symex" xmlns:wpg="http://schemas.microsoft.com/office/word/2010/wordprocessingGroup" xmlns:wpi="http://schemas.microsoft.com/office/word/2010/wordprocessingInk" xmlns:wne="http://schemas.microsoft.com/office/word/2006/wordml" xmlns:wps="http://schemas.microsoft.com/office/word/2010/wordprocessingShape" mc:Ignorable="w14 w15 w16se w16cid wp14">
+  <w:footnote w:type="separator" w:id="-1">
+    <w:p>
+      <w:pPr>
+        <w:spacing w:line="240" w:lineRule="auto"/>
+      </w:pPr>
+      <w:r>
+        <w:separator/>
+      </w:r>
+    </w:p>
+  </w:footnote>
+  <w:footnote w:type="continuationSeparator" w:id="0">
+    <w:p>
+      <w:pPr>
+        <w:spacing w:line="240" w:lineRule="auto"/>
+      </w:pPr>
+      <w:r>
+        <w:continuationSeparator/>
+      </w:r>
+    </w:p>
+  </w:footnote>
+</w:footnotes>
+</file>
+
 <file path=word/numbering.xml><?xml version="1.0" encoding="utf-8"?>
 <w:numbering xmlns:wpc="http://schemas.microsoft.com/office/word/2010/wordprocessingCanvas" xmlns:cx="http://schemas.microsoft.com/office/drawing/2014/chartex" xmlns:cx1="http://schemas.microsoft.com/office/drawing/2015/9/8/chartex" xmlns:cx2="http://schemas.microsoft.com/office/drawing/2015/10/21/chartex" xmlns:cx3="http://schemas.microsoft.com/office/drawing/2016/5/9/chartex" xmlns:cx4="http://schemas.microsoft.com/office/drawing/2016/5/10/chartex" xmlns:cx5="http://schemas.microsoft.com/office/drawing/2016/5/11/chartex" xmlns:cx6="http://schemas.microsoft.com/office/drawing/2016/5/12/chartex" xmlns:cx7="http://schemas.microsoft.com/office/drawing/2016/5/13/chartex" xmlns:cx8="http://schemas.microsoft.com/office/drawing/2016/5/14/chartex" xmlns:mc="http://schemas.openxmlformats.org/markup-compatibility/2006" xmlns:aink="http://schemas.microsoft.com/office/drawing/2016/ink" xmlns:am3d="http://schemas.microsoft.com/office/drawing/2017/model3d" xmlns:o="urn:schemas-microsoft-com:office:office" xmlns:r="http://schemas.openxmlformats.org/officeDocument/2006/relationships" xmlns:m="http://schemas.openxmlformats.org/officeDocument/2006/math" xmlns:v="urn:schemas-microsoft-com:vml" xmlns:wp14="http://schemas.microsoft.com/office/word/2010/wordprocessingDrawing" xmlns:wp="http://schemas.openxmlformats.org/drawingml/2006/wordprocessingDrawing" xmlns:w10="urn:schemas-microsoft-com:office:word" xmlns:w="http://schemas.openxmlformats.org/wordprocessingml/2006/main" xmlns:w14="http://schemas.microsoft.com/office/word/2010/wordml" xmlns:w15="http://schemas.microsoft.com/office/word/2012/wordml" xmlns:w16cid="http://schemas.microsoft.com/office/word/2016/wordml/cid" xmlns:w16se="http://schemas.microsoft.com/office/word/2015/wordml/symex" xmlns:wpg="http://schemas.microsoft.com/office/word/2010/wordprocessingGroup" xmlns:wpi="http://schemas.microsoft.com/office/word/2010/wordprocessingInk" xmlns:wne="http://schemas.microsoft.com/office/word/2006/wordml" xmlns:wps="http://schemas.microsoft.com/office/word/2010/wordprocessingShape" mc:Ignorable="w14 w15 w16se w16cid wp14">
   <w:abstractNum w:abstractNumId="0" w15:restartNumberingAfterBreak="0">
@@ -1441,7 +2006,7 @@
       <w:lvlText w:val=""/>
       <w:lvlJc w:val="left"/>
       <w:pPr>
-        <w:ind w:left="720" w:hanging="360"/>
+        <w:ind w:left="360" w:hanging="360"/>
       </w:pPr>
       <w:rPr>
         <w:rFonts w:ascii="Symbol" w:hAnsi="Symbol"/>
@@ -1454,9 +2019,9 @@
       <w:lvlJc w:val="left"/>
       <w:pPr>
         <w:tabs>
-          <w:tab w:val="num" w:pos="1440"/>
-        </w:tabs>
-        <w:ind w:left="1440" w:hanging="360"/>
+          <w:tab w:val="num" w:pos="1080"/>
+        </w:tabs>
+        <w:ind w:left="1080" w:hanging="360"/>
       </w:pPr>
       <w:rPr>
         <w:rFonts w:ascii="Courier New" w:hAnsi="Courier New"/>
@@ -1469,9 +2034,9 @@
       <w:lvlJc w:val="left"/>
       <w:pPr>
         <w:tabs>
-          <w:tab w:val="num" w:pos="2160"/>
-        </w:tabs>
-        <w:ind w:left="2160" w:hanging="360"/>
+          <w:tab w:val="num" w:pos="1800"/>
+        </w:tabs>
+        <w:ind w:left="1800" w:hanging="360"/>
       </w:pPr>
       <w:rPr>
         <w:rFonts w:ascii="Wingdings" w:hAnsi="Wingdings"/>
@@ -1484,9 +2049,9 @@
       <w:lvlJc w:val="left"/>
       <w:pPr>
         <w:tabs>
-          <w:tab w:val="num" w:pos="2880"/>
-        </w:tabs>
-        <w:ind w:left="2880" w:hanging="360"/>
+          <w:tab w:val="num" w:pos="2520"/>
+        </w:tabs>
+        <w:ind w:left="2520" w:hanging="360"/>
       </w:pPr>
       <w:rPr>
         <w:rFonts w:ascii="Symbol" w:hAnsi="Symbol"/>
@@ -1499,9 +2064,9 @@
       <w:lvlJc w:val="left"/>
       <w:pPr>
         <w:tabs>
-          <w:tab w:val="num" w:pos="3600"/>
-        </w:tabs>
-        <w:ind w:left="3600" w:hanging="360"/>
+          <w:tab w:val="num" w:pos="3240"/>
+        </w:tabs>
+        <w:ind w:left="3240" w:hanging="360"/>
       </w:pPr>
       <w:rPr>
         <w:rFonts w:ascii="Courier New" w:hAnsi="Courier New"/>
@@ -1514,9 +2079,9 @@
       <w:lvlJc w:val="left"/>
       <w:pPr>
         <w:tabs>
-          <w:tab w:val="num" w:pos="4320"/>
-        </w:tabs>
-        <w:ind w:left="4320" w:hanging="360"/>
+          <w:tab w:val="num" w:pos="3960"/>
+        </w:tabs>
+        <w:ind w:left="3960" w:hanging="360"/>
       </w:pPr>
       <w:rPr>
         <w:rFonts w:ascii="Wingdings" w:hAnsi="Wingdings"/>
@@ -1529,9 +2094,9 @@
       <w:lvlJc w:val="left"/>
       <w:pPr>
         <w:tabs>
-          <w:tab w:val="num" w:pos="5040"/>
-        </w:tabs>
-        <w:ind w:left="5040" w:hanging="360"/>
+          <w:tab w:val="num" w:pos="4680"/>
+        </w:tabs>
+        <w:ind w:left="4680" w:hanging="360"/>
       </w:pPr>
       <w:rPr>
         <w:rFonts w:ascii="Symbol" w:hAnsi="Symbol"/>
@@ -1544,9 +2109,9 @@
       <w:lvlJc w:val="left"/>
       <w:pPr>
         <w:tabs>
-          <w:tab w:val="num" w:pos="5760"/>
-        </w:tabs>
-        <w:ind w:left="5760" w:hanging="360"/>
+          <w:tab w:val="num" w:pos="5400"/>
+        </w:tabs>
+        <w:ind w:left="5400" w:hanging="360"/>
       </w:pPr>
       <w:rPr>
         <w:rFonts w:ascii="Courier New" w:hAnsi="Courier New"/>
@@ -1559,9 +2124,9 @@
       <w:lvlJc w:val="left"/>
       <w:pPr>
         <w:tabs>
-          <w:tab w:val="num" w:pos="6480"/>
-        </w:tabs>
-        <w:ind w:left="6480" w:hanging="360"/>
+          <w:tab w:val="num" w:pos="6120"/>
+        </w:tabs>
+        <w:ind w:left="6120" w:hanging="360"/>
       </w:pPr>
       <w:rPr>
         <w:rFonts w:ascii="Wingdings" w:hAnsi="Wingdings"/>
@@ -2393,7 +2958,7 @@
   <w:abstractNum w:abstractNumId="7" w15:restartNumberingAfterBreak="0">
     <w:nsid w:val="0B561139"/>
     <w:multiLevelType w:val="hybridMultilevel"/>
-    <w:tmpl w:val="ED6E1ED6"/>
+    <w:tmpl w:val="2256876A"/>
     <w:lvl w:ilvl="0" w:tplc="04090001">
       <w:start w:val="1"/>
       <w:numFmt w:val="bullet"/>
@@ -2500,6 +3065,1090 @@
       </w:pPr>
       <w:rPr>
         <w:rFonts w:ascii="Wingdings" w:hAnsi="Wingdings" w:hint="default"/>
+      </w:rPr>
+    </w:lvl>
+  </w:abstractNum>
+  <w:abstractNum w:abstractNumId="8" w15:restartNumberingAfterBreak="0">
+    <w:nsid w:val="1ED57D19"/>
+    <w:multiLevelType w:val="multilevel"/>
+    <w:tmpl w:val="0DE0CC70"/>
+    <w:lvl w:ilvl="0">
+      <w:start w:val="1"/>
+      <w:numFmt w:val="bullet"/>
+      <w:lvlText w:val=""/>
+      <w:lvlJc w:val="left"/>
+      <w:pPr>
+        <w:tabs>
+          <w:tab w:val="num" w:pos="720"/>
+        </w:tabs>
+        <w:ind w:left="720" w:hanging="360"/>
+      </w:pPr>
+      <w:rPr>
+        <w:rFonts w:ascii="Symbol" w:hAnsi="Symbol" w:hint="default"/>
+        <w:sz w:val="20"/>
+      </w:rPr>
+    </w:lvl>
+    <w:lvl w:ilvl="1" w:tentative="1">
+      <w:start w:val="1"/>
+      <w:numFmt w:val="bullet"/>
+      <w:lvlText w:val="o"/>
+      <w:lvlJc w:val="left"/>
+      <w:pPr>
+        <w:tabs>
+          <w:tab w:val="num" w:pos="1440"/>
+        </w:tabs>
+        <w:ind w:left="1440" w:hanging="360"/>
+      </w:pPr>
+      <w:rPr>
+        <w:rFonts w:ascii="Courier New" w:hAnsi="Courier New" w:hint="default"/>
+        <w:sz w:val="20"/>
+      </w:rPr>
+    </w:lvl>
+    <w:lvl w:ilvl="2" w:tentative="1">
+      <w:start w:val="1"/>
+      <w:numFmt w:val="bullet"/>
+      <w:lvlText w:val=""/>
+      <w:lvlJc w:val="left"/>
+      <w:pPr>
+        <w:tabs>
+          <w:tab w:val="num" w:pos="2160"/>
+        </w:tabs>
+        <w:ind w:left="2160" w:hanging="360"/>
+      </w:pPr>
+      <w:rPr>
+        <w:rFonts w:ascii="Wingdings" w:hAnsi="Wingdings" w:hint="default"/>
+        <w:sz w:val="20"/>
+      </w:rPr>
+    </w:lvl>
+    <w:lvl w:ilvl="3" w:tentative="1">
+      <w:start w:val="1"/>
+      <w:numFmt w:val="bullet"/>
+      <w:lvlText w:val=""/>
+      <w:lvlJc w:val="left"/>
+      <w:pPr>
+        <w:tabs>
+          <w:tab w:val="num" w:pos="2880"/>
+        </w:tabs>
+        <w:ind w:left="2880" w:hanging="360"/>
+      </w:pPr>
+      <w:rPr>
+        <w:rFonts w:ascii="Wingdings" w:hAnsi="Wingdings" w:hint="default"/>
+        <w:sz w:val="20"/>
+      </w:rPr>
+    </w:lvl>
+    <w:lvl w:ilvl="4" w:tentative="1">
+      <w:start w:val="1"/>
+      <w:numFmt w:val="bullet"/>
+      <w:lvlText w:val=""/>
+      <w:lvlJc w:val="left"/>
+      <w:pPr>
+        <w:tabs>
+          <w:tab w:val="num" w:pos="3600"/>
+        </w:tabs>
+        <w:ind w:left="3600" w:hanging="360"/>
+      </w:pPr>
+      <w:rPr>
+        <w:rFonts w:ascii="Wingdings" w:hAnsi="Wingdings" w:hint="default"/>
+        <w:sz w:val="20"/>
+      </w:rPr>
+    </w:lvl>
+    <w:lvl w:ilvl="5" w:tentative="1">
+      <w:start w:val="1"/>
+      <w:numFmt w:val="bullet"/>
+      <w:lvlText w:val=""/>
+      <w:lvlJc w:val="left"/>
+      <w:pPr>
+        <w:tabs>
+          <w:tab w:val="num" w:pos="4320"/>
+        </w:tabs>
+        <w:ind w:left="4320" w:hanging="360"/>
+      </w:pPr>
+      <w:rPr>
+        <w:rFonts w:ascii="Wingdings" w:hAnsi="Wingdings" w:hint="default"/>
+        <w:sz w:val="20"/>
+      </w:rPr>
+    </w:lvl>
+    <w:lvl w:ilvl="6" w:tentative="1">
+      <w:start w:val="1"/>
+      <w:numFmt w:val="bullet"/>
+      <w:lvlText w:val=""/>
+      <w:lvlJc w:val="left"/>
+      <w:pPr>
+        <w:tabs>
+          <w:tab w:val="num" w:pos="5040"/>
+        </w:tabs>
+        <w:ind w:left="5040" w:hanging="360"/>
+      </w:pPr>
+      <w:rPr>
+        <w:rFonts w:ascii="Wingdings" w:hAnsi="Wingdings" w:hint="default"/>
+        <w:sz w:val="20"/>
+      </w:rPr>
+    </w:lvl>
+    <w:lvl w:ilvl="7" w:tentative="1">
+      <w:start w:val="1"/>
+      <w:numFmt w:val="bullet"/>
+      <w:lvlText w:val=""/>
+      <w:lvlJc w:val="left"/>
+      <w:pPr>
+        <w:tabs>
+          <w:tab w:val="num" w:pos="5760"/>
+        </w:tabs>
+        <w:ind w:left="5760" w:hanging="360"/>
+      </w:pPr>
+      <w:rPr>
+        <w:rFonts w:ascii="Wingdings" w:hAnsi="Wingdings" w:hint="default"/>
+        <w:sz w:val="20"/>
+      </w:rPr>
+    </w:lvl>
+    <w:lvl w:ilvl="8" w:tentative="1">
+      <w:start w:val="1"/>
+      <w:numFmt w:val="bullet"/>
+      <w:lvlText w:val=""/>
+      <w:lvlJc w:val="left"/>
+      <w:pPr>
+        <w:tabs>
+          <w:tab w:val="num" w:pos="6480"/>
+        </w:tabs>
+        <w:ind w:left="6480" w:hanging="360"/>
+      </w:pPr>
+      <w:rPr>
+        <w:rFonts w:ascii="Wingdings" w:hAnsi="Wingdings" w:hint="default"/>
+        <w:sz w:val="20"/>
+      </w:rPr>
+    </w:lvl>
+  </w:abstractNum>
+  <w:abstractNum w:abstractNumId="9" w15:restartNumberingAfterBreak="0">
+    <w:nsid w:val="269974E2"/>
+    <w:multiLevelType w:val="hybridMultilevel"/>
+    <w:tmpl w:val="C4BCE456"/>
+    <w:lvl w:ilvl="0" w:tplc="04090001">
+      <w:start w:val="1"/>
+      <w:numFmt w:val="bullet"/>
+      <w:lvlText w:val=""/>
+      <w:lvlJc w:val="left"/>
+      <w:pPr>
+        <w:ind w:left="720" w:hanging="360"/>
+      </w:pPr>
+      <w:rPr>
+        <w:rFonts w:ascii="Symbol" w:hAnsi="Symbol" w:hint="default"/>
+      </w:rPr>
+    </w:lvl>
+    <w:lvl w:ilvl="1" w:tplc="04090003" w:tentative="1">
+      <w:start w:val="1"/>
+      <w:numFmt w:val="bullet"/>
+      <w:lvlText w:val="o"/>
+      <w:lvlJc w:val="left"/>
+      <w:pPr>
+        <w:ind w:left="1440" w:hanging="360"/>
+      </w:pPr>
+      <w:rPr>
+        <w:rFonts w:ascii="Courier New" w:hAnsi="Courier New" w:cs="Courier New" w:hint="default"/>
+      </w:rPr>
+    </w:lvl>
+    <w:lvl w:ilvl="2" w:tplc="04090005" w:tentative="1">
+      <w:start w:val="1"/>
+      <w:numFmt w:val="bullet"/>
+      <w:lvlText w:val=""/>
+      <w:lvlJc w:val="left"/>
+      <w:pPr>
+        <w:ind w:left="2160" w:hanging="360"/>
+      </w:pPr>
+      <w:rPr>
+        <w:rFonts w:ascii="Wingdings" w:hAnsi="Wingdings" w:hint="default"/>
+      </w:rPr>
+    </w:lvl>
+    <w:lvl w:ilvl="3" w:tplc="04090001" w:tentative="1">
+      <w:start w:val="1"/>
+      <w:numFmt w:val="bullet"/>
+      <w:lvlText w:val=""/>
+      <w:lvlJc w:val="left"/>
+      <w:pPr>
+        <w:ind w:left="2880" w:hanging="360"/>
+      </w:pPr>
+      <w:rPr>
+        <w:rFonts w:ascii="Symbol" w:hAnsi="Symbol" w:hint="default"/>
+      </w:rPr>
+    </w:lvl>
+    <w:lvl w:ilvl="4" w:tplc="04090003" w:tentative="1">
+      <w:start w:val="1"/>
+      <w:numFmt w:val="bullet"/>
+      <w:lvlText w:val="o"/>
+      <w:lvlJc w:val="left"/>
+      <w:pPr>
+        <w:ind w:left="3600" w:hanging="360"/>
+      </w:pPr>
+      <w:rPr>
+        <w:rFonts w:ascii="Courier New" w:hAnsi="Courier New" w:cs="Courier New" w:hint="default"/>
+      </w:rPr>
+    </w:lvl>
+    <w:lvl w:ilvl="5" w:tplc="04090005" w:tentative="1">
+      <w:start w:val="1"/>
+      <w:numFmt w:val="bullet"/>
+      <w:lvlText w:val=""/>
+      <w:lvlJc w:val="left"/>
+      <w:pPr>
+        <w:ind w:left="4320" w:hanging="360"/>
+      </w:pPr>
+      <w:rPr>
+        <w:rFonts w:ascii="Wingdings" w:hAnsi="Wingdings" w:hint="default"/>
+      </w:rPr>
+    </w:lvl>
+    <w:lvl w:ilvl="6" w:tplc="04090001" w:tentative="1">
+      <w:start w:val="1"/>
+      <w:numFmt w:val="bullet"/>
+      <w:lvlText w:val=""/>
+      <w:lvlJc w:val="left"/>
+      <w:pPr>
+        <w:ind w:left="5040" w:hanging="360"/>
+      </w:pPr>
+      <w:rPr>
+        <w:rFonts w:ascii="Symbol" w:hAnsi="Symbol" w:hint="default"/>
+      </w:rPr>
+    </w:lvl>
+    <w:lvl w:ilvl="7" w:tplc="04090003" w:tentative="1">
+      <w:start w:val="1"/>
+      <w:numFmt w:val="bullet"/>
+      <w:lvlText w:val="o"/>
+      <w:lvlJc w:val="left"/>
+      <w:pPr>
+        <w:ind w:left="5760" w:hanging="360"/>
+      </w:pPr>
+      <w:rPr>
+        <w:rFonts w:ascii="Courier New" w:hAnsi="Courier New" w:cs="Courier New" w:hint="default"/>
+      </w:rPr>
+    </w:lvl>
+    <w:lvl w:ilvl="8" w:tplc="04090005" w:tentative="1">
+      <w:start w:val="1"/>
+      <w:numFmt w:val="bullet"/>
+      <w:lvlText w:val=""/>
+      <w:lvlJc w:val="left"/>
+      <w:pPr>
+        <w:ind w:left="6480" w:hanging="360"/>
+      </w:pPr>
+      <w:rPr>
+        <w:rFonts w:ascii="Wingdings" w:hAnsi="Wingdings" w:hint="default"/>
+      </w:rPr>
+    </w:lvl>
+  </w:abstractNum>
+  <w:abstractNum w:abstractNumId="10" w15:restartNumberingAfterBreak="0">
+    <w:nsid w:val="3BA72761"/>
+    <w:multiLevelType w:val="hybridMultilevel"/>
+    <w:tmpl w:val="FEBADE2A"/>
+    <w:lvl w:ilvl="0" w:tplc="04090001">
+      <w:start w:val="1"/>
+      <w:numFmt w:val="bullet"/>
+      <w:lvlText w:val=""/>
+      <w:lvlJc w:val="left"/>
+      <w:pPr>
+        <w:ind w:left="720" w:hanging="360"/>
+      </w:pPr>
+      <w:rPr>
+        <w:rFonts w:ascii="Symbol" w:hAnsi="Symbol" w:hint="default"/>
+      </w:rPr>
+    </w:lvl>
+    <w:lvl w:ilvl="1" w:tplc="04090003" w:tentative="1">
+      <w:start w:val="1"/>
+      <w:numFmt w:val="bullet"/>
+      <w:lvlText w:val="o"/>
+      <w:lvlJc w:val="left"/>
+      <w:pPr>
+        <w:ind w:left="1440" w:hanging="360"/>
+      </w:pPr>
+      <w:rPr>
+        <w:rFonts w:ascii="Courier New" w:hAnsi="Courier New" w:cs="Courier New" w:hint="default"/>
+      </w:rPr>
+    </w:lvl>
+    <w:lvl w:ilvl="2" w:tplc="04090005" w:tentative="1">
+      <w:start w:val="1"/>
+      <w:numFmt w:val="bullet"/>
+      <w:lvlText w:val=""/>
+      <w:lvlJc w:val="left"/>
+      <w:pPr>
+        <w:ind w:left="2160" w:hanging="360"/>
+      </w:pPr>
+      <w:rPr>
+        <w:rFonts w:ascii="Wingdings" w:hAnsi="Wingdings" w:hint="default"/>
+      </w:rPr>
+    </w:lvl>
+    <w:lvl w:ilvl="3" w:tplc="04090001" w:tentative="1">
+      <w:start w:val="1"/>
+      <w:numFmt w:val="bullet"/>
+      <w:lvlText w:val=""/>
+      <w:lvlJc w:val="left"/>
+      <w:pPr>
+        <w:ind w:left="2880" w:hanging="360"/>
+      </w:pPr>
+      <w:rPr>
+        <w:rFonts w:ascii="Symbol" w:hAnsi="Symbol" w:hint="default"/>
+      </w:rPr>
+    </w:lvl>
+    <w:lvl w:ilvl="4" w:tplc="04090003" w:tentative="1">
+      <w:start w:val="1"/>
+      <w:numFmt w:val="bullet"/>
+      <w:lvlText w:val="o"/>
+      <w:lvlJc w:val="left"/>
+      <w:pPr>
+        <w:ind w:left="3600" w:hanging="360"/>
+      </w:pPr>
+      <w:rPr>
+        <w:rFonts w:ascii="Courier New" w:hAnsi="Courier New" w:cs="Courier New" w:hint="default"/>
+      </w:rPr>
+    </w:lvl>
+    <w:lvl w:ilvl="5" w:tplc="04090005" w:tentative="1">
+      <w:start w:val="1"/>
+      <w:numFmt w:val="bullet"/>
+      <w:lvlText w:val=""/>
+      <w:lvlJc w:val="left"/>
+      <w:pPr>
+        <w:ind w:left="4320" w:hanging="360"/>
+      </w:pPr>
+      <w:rPr>
+        <w:rFonts w:ascii="Wingdings" w:hAnsi="Wingdings" w:hint="default"/>
+      </w:rPr>
+    </w:lvl>
+    <w:lvl w:ilvl="6" w:tplc="04090001" w:tentative="1">
+      <w:start w:val="1"/>
+      <w:numFmt w:val="bullet"/>
+      <w:lvlText w:val=""/>
+      <w:lvlJc w:val="left"/>
+      <w:pPr>
+        <w:ind w:left="5040" w:hanging="360"/>
+      </w:pPr>
+      <w:rPr>
+        <w:rFonts w:ascii="Symbol" w:hAnsi="Symbol" w:hint="default"/>
+      </w:rPr>
+    </w:lvl>
+    <w:lvl w:ilvl="7" w:tplc="04090003" w:tentative="1">
+      <w:start w:val="1"/>
+      <w:numFmt w:val="bullet"/>
+      <w:lvlText w:val="o"/>
+      <w:lvlJc w:val="left"/>
+      <w:pPr>
+        <w:ind w:left="5760" w:hanging="360"/>
+      </w:pPr>
+      <w:rPr>
+        <w:rFonts w:ascii="Courier New" w:hAnsi="Courier New" w:cs="Courier New" w:hint="default"/>
+      </w:rPr>
+    </w:lvl>
+    <w:lvl w:ilvl="8" w:tplc="04090005" w:tentative="1">
+      <w:start w:val="1"/>
+      <w:numFmt w:val="bullet"/>
+      <w:lvlText w:val=""/>
+      <w:lvlJc w:val="left"/>
+      <w:pPr>
+        <w:ind w:left="6480" w:hanging="360"/>
+      </w:pPr>
+      <w:rPr>
+        <w:rFonts w:ascii="Wingdings" w:hAnsi="Wingdings" w:hint="default"/>
+      </w:rPr>
+    </w:lvl>
+  </w:abstractNum>
+  <w:abstractNum w:abstractNumId="11" w15:restartNumberingAfterBreak="0">
+    <w:nsid w:val="474D0B5E"/>
+    <w:multiLevelType w:val="multilevel"/>
+    <w:tmpl w:val="6DBC4F72"/>
+    <w:lvl w:ilvl="0">
+      <w:start w:val="1"/>
+      <w:numFmt w:val="bullet"/>
+      <w:lvlText w:val=""/>
+      <w:lvlJc w:val="left"/>
+      <w:pPr>
+        <w:tabs>
+          <w:tab w:val="num" w:pos="720"/>
+        </w:tabs>
+        <w:ind w:left="720" w:hanging="360"/>
+      </w:pPr>
+      <w:rPr>
+        <w:rFonts w:ascii="Symbol" w:hAnsi="Symbol" w:hint="default"/>
+        <w:sz w:val="20"/>
+      </w:rPr>
+    </w:lvl>
+    <w:lvl w:ilvl="1" w:tentative="1">
+      <w:start w:val="1"/>
+      <w:numFmt w:val="bullet"/>
+      <w:lvlText w:val="o"/>
+      <w:lvlJc w:val="left"/>
+      <w:pPr>
+        <w:tabs>
+          <w:tab w:val="num" w:pos="1440"/>
+        </w:tabs>
+        <w:ind w:left="1440" w:hanging="360"/>
+      </w:pPr>
+      <w:rPr>
+        <w:rFonts w:ascii="Courier New" w:hAnsi="Courier New" w:hint="default"/>
+        <w:sz w:val="20"/>
+      </w:rPr>
+    </w:lvl>
+    <w:lvl w:ilvl="2" w:tentative="1">
+      <w:start w:val="1"/>
+      <w:numFmt w:val="bullet"/>
+      <w:lvlText w:val=""/>
+      <w:lvlJc w:val="left"/>
+      <w:pPr>
+        <w:tabs>
+          <w:tab w:val="num" w:pos="2160"/>
+        </w:tabs>
+        <w:ind w:left="2160" w:hanging="360"/>
+      </w:pPr>
+      <w:rPr>
+        <w:rFonts w:ascii="Wingdings" w:hAnsi="Wingdings" w:hint="default"/>
+        <w:sz w:val="20"/>
+      </w:rPr>
+    </w:lvl>
+    <w:lvl w:ilvl="3" w:tentative="1">
+      <w:start w:val="1"/>
+      <w:numFmt w:val="bullet"/>
+      <w:lvlText w:val=""/>
+      <w:lvlJc w:val="left"/>
+      <w:pPr>
+        <w:tabs>
+          <w:tab w:val="num" w:pos="2880"/>
+        </w:tabs>
+        <w:ind w:left="2880" w:hanging="360"/>
+      </w:pPr>
+      <w:rPr>
+        <w:rFonts w:ascii="Wingdings" w:hAnsi="Wingdings" w:hint="default"/>
+        <w:sz w:val="20"/>
+      </w:rPr>
+    </w:lvl>
+    <w:lvl w:ilvl="4" w:tentative="1">
+      <w:start w:val="1"/>
+      <w:numFmt w:val="bullet"/>
+      <w:lvlText w:val=""/>
+      <w:lvlJc w:val="left"/>
+      <w:pPr>
+        <w:tabs>
+          <w:tab w:val="num" w:pos="3600"/>
+        </w:tabs>
+        <w:ind w:left="3600" w:hanging="360"/>
+      </w:pPr>
+      <w:rPr>
+        <w:rFonts w:ascii="Wingdings" w:hAnsi="Wingdings" w:hint="default"/>
+        <w:sz w:val="20"/>
+      </w:rPr>
+    </w:lvl>
+    <w:lvl w:ilvl="5" w:tentative="1">
+      <w:start w:val="1"/>
+      <w:numFmt w:val="bullet"/>
+      <w:lvlText w:val=""/>
+      <w:lvlJc w:val="left"/>
+      <w:pPr>
+        <w:tabs>
+          <w:tab w:val="num" w:pos="4320"/>
+        </w:tabs>
+        <w:ind w:left="4320" w:hanging="360"/>
+      </w:pPr>
+      <w:rPr>
+        <w:rFonts w:ascii="Wingdings" w:hAnsi="Wingdings" w:hint="default"/>
+        <w:sz w:val="20"/>
+      </w:rPr>
+    </w:lvl>
+    <w:lvl w:ilvl="6" w:tentative="1">
+      <w:start w:val="1"/>
+      <w:numFmt w:val="bullet"/>
+      <w:lvlText w:val=""/>
+      <w:lvlJc w:val="left"/>
+      <w:pPr>
+        <w:tabs>
+          <w:tab w:val="num" w:pos="5040"/>
+        </w:tabs>
+        <w:ind w:left="5040" w:hanging="360"/>
+      </w:pPr>
+      <w:rPr>
+        <w:rFonts w:ascii="Wingdings" w:hAnsi="Wingdings" w:hint="default"/>
+        <w:sz w:val="20"/>
+      </w:rPr>
+    </w:lvl>
+    <w:lvl w:ilvl="7" w:tentative="1">
+      <w:start w:val="1"/>
+      <w:numFmt w:val="bullet"/>
+      <w:lvlText w:val=""/>
+      <w:lvlJc w:val="left"/>
+      <w:pPr>
+        <w:tabs>
+          <w:tab w:val="num" w:pos="5760"/>
+        </w:tabs>
+        <w:ind w:left="5760" w:hanging="360"/>
+      </w:pPr>
+      <w:rPr>
+        <w:rFonts w:ascii="Wingdings" w:hAnsi="Wingdings" w:hint="default"/>
+        <w:sz w:val="20"/>
+      </w:rPr>
+    </w:lvl>
+    <w:lvl w:ilvl="8" w:tentative="1">
+      <w:start w:val="1"/>
+      <w:numFmt w:val="bullet"/>
+      <w:lvlText w:val=""/>
+      <w:lvlJc w:val="left"/>
+      <w:pPr>
+        <w:tabs>
+          <w:tab w:val="num" w:pos="6480"/>
+        </w:tabs>
+        <w:ind w:left="6480" w:hanging="360"/>
+      </w:pPr>
+      <w:rPr>
+        <w:rFonts w:ascii="Wingdings" w:hAnsi="Wingdings" w:hint="default"/>
+        <w:sz w:val="20"/>
+      </w:rPr>
+    </w:lvl>
+  </w:abstractNum>
+  <w:abstractNum w:abstractNumId="12" w15:restartNumberingAfterBreak="0">
+    <w:nsid w:val="4B0363A6"/>
+    <w:multiLevelType w:val="multilevel"/>
+    <w:tmpl w:val="32E4AB14"/>
+    <w:lvl w:ilvl="0">
+      <w:start w:val="1"/>
+      <w:numFmt w:val="bullet"/>
+      <w:lvlText w:val=""/>
+      <w:lvlJc w:val="left"/>
+      <w:pPr>
+        <w:tabs>
+          <w:tab w:val="num" w:pos="720"/>
+        </w:tabs>
+        <w:ind w:left="720" w:hanging="360"/>
+      </w:pPr>
+      <w:rPr>
+        <w:rFonts w:ascii="Symbol" w:hAnsi="Symbol" w:hint="default"/>
+        <w:sz w:val="20"/>
+      </w:rPr>
+    </w:lvl>
+    <w:lvl w:ilvl="1" w:tentative="1">
+      <w:start w:val="1"/>
+      <w:numFmt w:val="bullet"/>
+      <w:lvlText w:val="o"/>
+      <w:lvlJc w:val="left"/>
+      <w:pPr>
+        <w:tabs>
+          <w:tab w:val="num" w:pos="1440"/>
+        </w:tabs>
+        <w:ind w:left="1440" w:hanging="360"/>
+      </w:pPr>
+      <w:rPr>
+        <w:rFonts w:ascii="Courier New" w:hAnsi="Courier New" w:hint="default"/>
+        <w:sz w:val="20"/>
+      </w:rPr>
+    </w:lvl>
+    <w:lvl w:ilvl="2" w:tentative="1">
+      <w:start w:val="1"/>
+      <w:numFmt w:val="bullet"/>
+      <w:lvlText w:val=""/>
+      <w:lvlJc w:val="left"/>
+      <w:pPr>
+        <w:tabs>
+          <w:tab w:val="num" w:pos="2160"/>
+        </w:tabs>
+        <w:ind w:left="2160" w:hanging="360"/>
+      </w:pPr>
+      <w:rPr>
+        <w:rFonts w:ascii="Wingdings" w:hAnsi="Wingdings" w:hint="default"/>
+        <w:sz w:val="20"/>
+      </w:rPr>
+    </w:lvl>
+    <w:lvl w:ilvl="3" w:tentative="1">
+      <w:start w:val="1"/>
+      <w:numFmt w:val="bullet"/>
+      <w:lvlText w:val=""/>
+      <w:lvlJc w:val="left"/>
+      <w:pPr>
+        <w:tabs>
+          <w:tab w:val="num" w:pos="2880"/>
+        </w:tabs>
+        <w:ind w:left="2880" w:hanging="360"/>
+      </w:pPr>
+      <w:rPr>
+        <w:rFonts w:ascii="Wingdings" w:hAnsi="Wingdings" w:hint="default"/>
+        <w:sz w:val="20"/>
+      </w:rPr>
+    </w:lvl>
+    <w:lvl w:ilvl="4" w:tentative="1">
+      <w:start w:val="1"/>
+      <w:numFmt w:val="bullet"/>
+      <w:lvlText w:val=""/>
+      <w:lvlJc w:val="left"/>
+      <w:pPr>
+        <w:tabs>
+          <w:tab w:val="num" w:pos="3600"/>
+        </w:tabs>
+        <w:ind w:left="3600" w:hanging="360"/>
+      </w:pPr>
+      <w:rPr>
+        <w:rFonts w:ascii="Wingdings" w:hAnsi="Wingdings" w:hint="default"/>
+        <w:sz w:val="20"/>
+      </w:rPr>
+    </w:lvl>
+    <w:lvl w:ilvl="5" w:tentative="1">
+      <w:start w:val="1"/>
+      <w:numFmt w:val="bullet"/>
+      <w:lvlText w:val=""/>
+      <w:lvlJc w:val="left"/>
+      <w:pPr>
+        <w:tabs>
+          <w:tab w:val="num" w:pos="4320"/>
+        </w:tabs>
+        <w:ind w:left="4320" w:hanging="360"/>
+      </w:pPr>
+      <w:rPr>
+        <w:rFonts w:ascii="Wingdings" w:hAnsi="Wingdings" w:hint="default"/>
+        <w:sz w:val="20"/>
+      </w:rPr>
+    </w:lvl>
+    <w:lvl w:ilvl="6" w:tentative="1">
+      <w:start w:val="1"/>
+      <w:numFmt w:val="bullet"/>
+      <w:lvlText w:val=""/>
+      <w:lvlJc w:val="left"/>
+      <w:pPr>
+        <w:tabs>
+          <w:tab w:val="num" w:pos="5040"/>
+        </w:tabs>
+        <w:ind w:left="5040" w:hanging="360"/>
+      </w:pPr>
+      <w:rPr>
+        <w:rFonts w:ascii="Wingdings" w:hAnsi="Wingdings" w:hint="default"/>
+        <w:sz w:val="20"/>
+      </w:rPr>
+    </w:lvl>
+    <w:lvl w:ilvl="7" w:tentative="1">
+      <w:start w:val="1"/>
+      <w:numFmt w:val="bullet"/>
+      <w:lvlText w:val=""/>
+      <w:lvlJc w:val="left"/>
+      <w:pPr>
+        <w:tabs>
+          <w:tab w:val="num" w:pos="5760"/>
+        </w:tabs>
+        <w:ind w:left="5760" w:hanging="360"/>
+      </w:pPr>
+      <w:rPr>
+        <w:rFonts w:ascii="Wingdings" w:hAnsi="Wingdings" w:hint="default"/>
+        <w:sz w:val="20"/>
+      </w:rPr>
+    </w:lvl>
+    <w:lvl w:ilvl="8" w:tentative="1">
+      <w:start w:val="1"/>
+      <w:numFmt w:val="bullet"/>
+      <w:lvlText w:val=""/>
+      <w:lvlJc w:val="left"/>
+      <w:pPr>
+        <w:tabs>
+          <w:tab w:val="num" w:pos="6480"/>
+        </w:tabs>
+        <w:ind w:left="6480" w:hanging="360"/>
+      </w:pPr>
+      <w:rPr>
+        <w:rFonts w:ascii="Wingdings" w:hAnsi="Wingdings" w:hint="default"/>
+        <w:sz w:val="20"/>
+      </w:rPr>
+    </w:lvl>
+  </w:abstractNum>
+  <w:abstractNum w:abstractNumId="13" w15:restartNumberingAfterBreak="0">
+    <w:nsid w:val="595733FA"/>
+    <w:multiLevelType w:val="multilevel"/>
+    <w:tmpl w:val="76AAEA16"/>
+    <w:lvl w:ilvl="0">
+      <w:start w:val="1"/>
+      <w:numFmt w:val="bullet"/>
+      <w:lvlText w:val=""/>
+      <w:lvlJc w:val="left"/>
+      <w:pPr>
+        <w:tabs>
+          <w:tab w:val="num" w:pos="720"/>
+        </w:tabs>
+        <w:ind w:left="720" w:hanging="360"/>
+      </w:pPr>
+      <w:rPr>
+        <w:rFonts w:ascii="Symbol" w:hAnsi="Symbol" w:hint="default"/>
+        <w:sz w:val="20"/>
+      </w:rPr>
+    </w:lvl>
+    <w:lvl w:ilvl="1" w:tentative="1">
+      <w:start w:val="1"/>
+      <w:numFmt w:val="bullet"/>
+      <w:lvlText w:val="o"/>
+      <w:lvlJc w:val="left"/>
+      <w:pPr>
+        <w:tabs>
+          <w:tab w:val="num" w:pos="1440"/>
+        </w:tabs>
+        <w:ind w:left="1440" w:hanging="360"/>
+      </w:pPr>
+      <w:rPr>
+        <w:rFonts w:ascii="Courier New" w:hAnsi="Courier New" w:hint="default"/>
+        <w:sz w:val="20"/>
+      </w:rPr>
+    </w:lvl>
+    <w:lvl w:ilvl="2" w:tentative="1">
+      <w:start w:val="1"/>
+      <w:numFmt w:val="bullet"/>
+      <w:lvlText w:val=""/>
+      <w:lvlJc w:val="left"/>
+      <w:pPr>
+        <w:tabs>
+          <w:tab w:val="num" w:pos="2160"/>
+        </w:tabs>
+        <w:ind w:left="2160" w:hanging="360"/>
+      </w:pPr>
+      <w:rPr>
+        <w:rFonts w:ascii="Wingdings" w:hAnsi="Wingdings" w:hint="default"/>
+        <w:sz w:val="20"/>
+      </w:rPr>
+    </w:lvl>
+    <w:lvl w:ilvl="3" w:tentative="1">
+      <w:start w:val="1"/>
+      <w:numFmt w:val="bullet"/>
+      <w:lvlText w:val=""/>
+      <w:lvlJc w:val="left"/>
+      <w:pPr>
+        <w:tabs>
+          <w:tab w:val="num" w:pos="2880"/>
+        </w:tabs>
+        <w:ind w:left="2880" w:hanging="360"/>
+      </w:pPr>
+      <w:rPr>
+        <w:rFonts w:ascii="Wingdings" w:hAnsi="Wingdings" w:hint="default"/>
+        <w:sz w:val="20"/>
+      </w:rPr>
+    </w:lvl>
+    <w:lvl w:ilvl="4" w:tentative="1">
+      <w:start w:val="1"/>
+      <w:numFmt w:val="bullet"/>
+      <w:lvlText w:val=""/>
+      <w:lvlJc w:val="left"/>
+      <w:pPr>
+        <w:tabs>
+          <w:tab w:val="num" w:pos="3600"/>
+        </w:tabs>
+        <w:ind w:left="3600" w:hanging="360"/>
+      </w:pPr>
+      <w:rPr>
+        <w:rFonts w:ascii="Wingdings" w:hAnsi="Wingdings" w:hint="default"/>
+        <w:sz w:val="20"/>
+      </w:rPr>
+    </w:lvl>
+    <w:lvl w:ilvl="5" w:tentative="1">
+      <w:start w:val="1"/>
+      <w:numFmt w:val="bullet"/>
+      <w:lvlText w:val=""/>
+      <w:lvlJc w:val="left"/>
+      <w:pPr>
+        <w:tabs>
+          <w:tab w:val="num" w:pos="4320"/>
+        </w:tabs>
+        <w:ind w:left="4320" w:hanging="360"/>
+      </w:pPr>
+      <w:rPr>
+        <w:rFonts w:ascii="Wingdings" w:hAnsi="Wingdings" w:hint="default"/>
+        <w:sz w:val="20"/>
+      </w:rPr>
+    </w:lvl>
+    <w:lvl w:ilvl="6" w:tentative="1">
+      <w:start w:val="1"/>
+      <w:numFmt w:val="bullet"/>
+      <w:lvlText w:val=""/>
+      <w:lvlJc w:val="left"/>
+      <w:pPr>
+        <w:tabs>
+          <w:tab w:val="num" w:pos="5040"/>
+        </w:tabs>
+        <w:ind w:left="5040" w:hanging="360"/>
+      </w:pPr>
+      <w:rPr>
+        <w:rFonts w:ascii="Wingdings" w:hAnsi="Wingdings" w:hint="default"/>
+        <w:sz w:val="20"/>
+      </w:rPr>
+    </w:lvl>
+    <w:lvl w:ilvl="7" w:tentative="1">
+      <w:start w:val="1"/>
+      <w:numFmt w:val="bullet"/>
+      <w:lvlText w:val=""/>
+      <w:lvlJc w:val="left"/>
+      <w:pPr>
+        <w:tabs>
+          <w:tab w:val="num" w:pos="5760"/>
+        </w:tabs>
+        <w:ind w:left="5760" w:hanging="360"/>
+      </w:pPr>
+      <w:rPr>
+        <w:rFonts w:ascii="Wingdings" w:hAnsi="Wingdings" w:hint="default"/>
+        <w:sz w:val="20"/>
+      </w:rPr>
+    </w:lvl>
+    <w:lvl w:ilvl="8" w:tentative="1">
+      <w:start w:val="1"/>
+      <w:numFmt w:val="bullet"/>
+      <w:lvlText w:val=""/>
+      <w:lvlJc w:val="left"/>
+      <w:pPr>
+        <w:tabs>
+          <w:tab w:val="num" w:pos="6480"/>
+        </w:tabs>
+        <w:ind w:left="6480" w:hanging="360"/>
+      </w:pPr>
+      <w:rPr>
+        <w:rFonts w:ascii="Wingdings" w:hAnsi="Wingdings" w:hint="default"/>
+        <w:sz w:val="20"/>
+      </w:rPr>
+    </w:lvl>
+  </w:abstractNum>
+  <w:abstractNum w:abstractNumId="14" w15:restartNumberingAfterBreak="0">
+    <w:nsid w:val="658F619A"/>
+    <w:multiLevelType w:val="hybridMultilevel"/>
+    <w:tmpl w:val="18723EC4"/>
+    <w:lvl w:ilvl="0" w:tplc="04090001">
+      <w:start w:val="1"/>
+      <w:numFmt w:val="bullet"/>
+      <w:lvlText w:val=""/>
+      <w:lvlJc w:val="left"/>
+      <w:pPr>
+        <w:ind w:left="720" w:hanging="360"/>
+      </w:pPr>
+      <w:rPr>
+        <w:rFonts w:ascii="Symbol" w:hAnsi="Symbol" w:hint="default"/>
+      </w:rPr>
+    </w:lvl>
+    <w:lvl w:ilvl="1" w:tplc="04090003" w:tentative="1">
+      <w:start w:val="1"/>
+      <w:numFmt w:val="bullet"/>
+      <w:lvlText w:val="o"/>
+      <w:lvlJc w:val="left"/>
+      <w:pPr>
+        <w:ind w:left="1440" w:hanging="360"/>
+      </w:pPr>
+      <w:rPr>
+        <w:rFonts w:ascii="Courier New" w:hAnsi="Courier New" w:cs="Courier New" w:hint="default"/>
+      </w:rPr>
+    </w:lvl>
+    <w:lvl w:ilvl="2" w:tplc="04090005" w:tentative="1">
+      <w:start w:val="1"/>
+      <w:numFmt w:val="bullet"/>
+      <w:lvlText w:val=""/>
+      <w:lvlJc w:val="left"/>
+      <w:pPr>
+        <w:ind w:left="2160" w:hanging="360"/>
+      </w:pPr>
+      <w:rPr>
+        <w:rFonts w:ascii="Wingdings" w:hAnsi="Wingdings" w:hint="default"/>
+      </w:rPr>
+    </w:lvl>
+    <w:lvl w:ilvl="3" w:tplc="04090001" w:tentative="1">
+      <w:start w:val="1"/>
+      <w:numFmt w:val="bullet"/>
+      <w:lvlText w:val=""/>
+      <w:lvlJc w:val="left"/>
+      <w:pPr>
+        <w:ind w:left="2880" w:hanging="360"/>
+      </w:pPr>
+      <w:rPr>
+        <w:rFonts w:ascii="Symbol" w:hAnsi="Symbol" w:hint="default"/>
+      </w:rPr>
+    </w:lvl>
+    <w:lvl w:ilvl="4" w:tplc="04090003" w:tentative="1">
+      <w:start w:val="1"/>
+      <w:numFmt w:val="bullet"/>
+      <w:lvlText w:val="o"/>
+      <w:lvlJc w:val="left"/>
+      <w:pPr>
+        <w:ind w:left="3600" w:hanging="360"/>
+      </w:pPr>
+      <w:rPr>
+        <w:rFonts w:ascii="Courier New" w:hAnsi="Courier New" w:cs="Courier New" w:hint="default"/>
+      </w:rPr>
+    </w:lvl>
+    <w:lvl w:ilvl="5" w:tplc="04090005" w:tentative="1">
+      <w:start w:val="1"/>
+      <w:numFmt w:val="bullet"/>
+      <w:lvlText w:val=""/>
+      <w:lvlJc w:val="left"/>
+      <w:pPr>
+        <w:ind w:left="4320" w:hanging="360"/>
+      </w:pPr>
+      <w:rPr>
+        <w:rFonts w:ascii="Wingdings" w:hAnsi="Wingdings" w:hint="default"/>
+      </w:rPr>
+    </w:lvl>
+    <w:lvl w:ilvl="6" w:tplc="04090001" w:tentative="1">
+      <w:start w:val="1"/>
+      <w:numFmt w:val="bullet"/>
+      <w:lvlText w:val=""/>
+      <w:lvlJc w:val="left"/>
+      <w:pPr>
+        <w:ind w:left="5040" w:hanging="360"/>
+      </w:pPr>
+      <w:rPr>
+        <w:rFonts w:ascii="Symbol" w:hAnsi="Symbol" w:hint="default"/>
+      </w:rPr>
+    </w:lvl>
+    <w:lvl w:ilvl="7" w:tplc="04090003" w:tentative="1">
+      <w:start w:val="1"/>
+      <w:numFmt w:val="bullet"/>
+      <w:lvlText w:val="o"/>
+      <w:lvlJc w:val="left"/>
+      <w:pPr>
+        <w:ind w:left="5760" w:hanging="360"/>
+      </w:pPr>
+      <w:rPr>
+        <w:rFonts w:ascii="Courier New" w:hAnsi="Courier New" w:cs="Courier New" w:hint="default"/>
+      </w:rPr>
+    </w:lvl>
+    <w:lvl w:ilvl="8" w:tplc="04090005" w:tentative="1">
+      <w:start w:val="1"/>
+      <w:numFmt w:val="bullet"/>
+      <w:lvlText w:val=""/>
+      <w:lvlJc w:val="left"/>
+      <w:pPr>
+        <w:ind w:left="6480" w:hanging="360"/>
+      </w:pPr>
+      <w:rPr>
+        <w:rFonts w:ascii="Wingdings" w:hAnsi="Wingdings" w:hint="default"/>
+      </w:rPr>
+    </w:lvl>
+  </w:abstractNum>
+  <w:abstractNum w:abstractNumId="15" w15:restartNumberingAfterBreak="0">
+    <w:nsid w:val="74DA1C5F"/>
+    <w:multiLevelType w:val="multilevel"/>
+    <w:tmpl w:val="5FC2FD3C"/>
+    <w:lvl w:ilvl="0">
+      <w:start w:val="1"/>
+      <w:numFmt w:val="bullet"/>
+      <w:lvlText w:val=""/>
+      <w:lvlJc w:val="left"/>
+      <w:pPr>
+        <w:tabs>
+          <w:tab w:val="num" w:pos="720"/>
+        </w:tabs>
+        <w:ind w:left="720" w:hanging="360"/>
+      </w:pPr>
+      <w:rPr>
+        <w:rFonts w:ascii="Symbol" w:hAnsi="Symbol" w:hint="default"/>
+        <w:sz w:val="20"/>
+      </w:rPr>
+    </w:lvl>
+    <w:lvl w:ilvl="1" w:tentative="1">
+      <w:start w:val="1"/>
+      <w:numFmt w:val="bullet"/>
+      <w:lvlText w:val="o"/>
+      <w:lvlJc w:val="left"/>
+      <w:pPr>
+        <w:tabs>
+          <w:tab w:val="num" w:pos="1440"/>
+        </w:tabs>
+        <w:ind w:left="1440" w:hanging="360"/>
+      </w:pPr>
+      <w:rPr>
+        <w:rFonts w:ascii="Courier New" w:hAnsi="Courier New" w:hint="default"/>
+        <w:sz w:val="20"/>
+      </w:rPr>
+    </w:lvl>
+    <w:lvl w:ilvl="2" w:tentative="1">
+      <w:start w:val="1"/>
+      <w:numFmt w:val="bullet"/>
+      <w:lvlText w:val=""/>
+      <w:lvlJc w:val="left"/>
+      <w:pPr>
+        <w:tabs>
+          <w:tab w:val="num" w:pos="2160"/>
+        </w:tabs>
+        <w:ind w:left="2160" w:hanging="360"/>
+      </w:pPr>
+      <w:rPr>
+        <w:rFonts w:ascii="Wingdings" w:hAnsi="Wingdings" w:hint="default"/>
+        <w:sz w:val="20"/>
+      </w:rPr>
+    </w:lvl>
+    <w:lvl w:ilvl="3" w:tentative="1">
+      <w:start w:val="1"/>
+      <w:numFmt w:val="bullet"/>
+      <w:lvlText w:val=""/>
+      <w:lvlJc w:val="left"/>
+      <w:pPr>
+        <w:tabs>
+          <w:tab w:val="num" w:pos="2880"/>
+        </w:tabs>
+        <w:ind w:left="2880" w:hanging="360"/>
+      </w:pPr>
+      <w:rPr>
+        <w:rFonts w:ascii="Wingdings" w:hAnsi="Wingdings" w:hint="default"/>
+        <w:sz w:val="20"/>
+      </w:rPr>
+    </w:lvl>
+    <w:lvl w:ilvl="4" w:tentative="1">
+      <w:start w:val="1"/>
+      <w:numFmt w:val="bullet"/>
+      <w:lvlText w:val=""/>
+      <w:lvlJc w:val="left"/>
+      <w:pPr>
+        <w:tabs>
+          <w:tab w:val="num" w:pos="3600"/>
+        </w:tabs>
+        <w:ind w:left="3600" w:hanging="360"/>
+      </w:pPr>
+      <w:rPr>
+        <w:rFonts w:ascii="Wingdings" w:hAnsi="Wingdings" w:hint="default"/>
+        <w:sz w:val="20"/>
+      </w:rPr>
+    </w:lvl>
+    <w:lvl w:ilvl="5" w:tentative="1">
+      <w:start w:val="1"/>
+      <w:numFmt w:val="bullet"/>
+      <w:lvlText w:val=""/>
+      <w:lvlJc w:val="left"/>
+      <w:pPr>
+        <w:tabs>
+          <w:tab w:val="num" w:pos="4320"/>
+        </w:tabs>
+        <w:ind w:left="4320" w:hanging="360"/>
+      </w:pPr>
+      <w:rPr>
+        <w:rFonts w:ascii="Wingdings" w:hAnsi="Wingdings" w:hint="default"/>
+        <w:sz w:val="20"/>
+      </w:rPr>
+    </w:lvl>
+    <w:lvl w:ilvl="6" w:tentative="1">
+      <w:start w:val="1"/>
+      <w:numFmt w:val="bullet"/>
+      <w:lvlText w:val=""/>
+      <w:lvlJc w:val="left"/>
+      <w:pPr>
+        <w:tabs>
+          <w:tab w:val="num" w:pos="5040"/>
+        </w:tabs>
+        <w:ind w:left="5040" w:hanging="360"/>
+      </w:pPr>
+      <w:rPr>
+        <w:rFonts w:ascii="Wingdings" w:hAnsi="Wingdings" w:hint="default"/>
+        <w:sz w:val="20"/>
+      </w:rPr>
+    </w:lvl>
+    <w:lvl w:ilvl="7" w:tentative="1">
+      <w:start w:val="1"/>
+      <w:numFmt w:val="bullet"/>
+      <w:lvlText w:val=""/>
+      <w:lvlJc w:val="left"/>
+      <w:pPr>
+        <w:tabs>
+          <w:tab w:val="num" w:pos="5760"/>
+        </w:tabs>
+        <w:ind w:left="5760" w:hanging="360"/>
+      </w:pPr>
+      <w:rPr>
+        <w:rFonts w:ascii="Wingdings" w:hAnsi="Wingdings" w:hint="default"/>
+        <w:sz w:val="20"/>
+      </w:rPr>
+    </w:lvl>
+    <w:lvl w:ilvl="8" w:tentative="1">
+      <w:start w:val="1"/>
+      <w:numFmt w:val="bullet"/>
+      <w:lvlText w:val=""/>
+      <w:lvlJc w:val="left"/>
+      <w:pPr>
+        <w:tabs>
+          <w:tab w:val="num" w:pos="6480"/>
+        </w:tabs>
+        <w:ind w:left="6480" w:hanging="360"/>
+      </w:pPr>
+      <w:rPr>
+        <w:rFonts w:ascii="Wingdings" w:hAnsi="Wingdings" w:hint="default"/>
+        <w:sz w:val="20"/>
       </w:rPr>
     </w:lvl>
   </w:abstractNum>
@@ -2526,6 +4175,30 @@
   </w:num>
   <w:num w:numId="8">
     <w:abstractNumId w:val="7"/>
+  </w:num>
+  <w:num w:numId="9">
+    <w:abstractNumId w:val="10"/>
+  </w:num>
+  <w:num w:numId="10">
+    <w:abstractNumId w:val="9"/>
+  </w:num>
+  <w:num w:numId="11">
+    <w:abstractNumId w:val="14"/>
+  </w:num>
+  <w:num w:numId="12">
+    <w:abstractNumId w:val="11"/>
+  </w:num>
+  <w:num w:numId="13">
+    <w:abstractNumId w:val="8"/>
+  </w:num>
+  <w:num w:numId="14">
+    <w:abstractNumId w:val="15"/>
+  </w:num>
+  <w:num w:numId="15">
+    <w:abstractNumId w:val="12"/>
+  </w:num>
+  <w:num w:numId="16">
+    <w:abstractNumId w:val="13"/>
   </w:num>
 </w:numbering>
 </file>
@@ -3260,6 +4933,109 @@
       <w:vertAlign w:val="baseline"/>
     </w:rPr>
   </w:style>
+  <w:style w:type="character" w:styleId="Hyperlink">
+    <w:name w:val="Hyperlink"/>
+    <w:basedOn w:val="DefaultParagraphFont"/>
+    <w:uiPriority w:val="99"/>
+    <w:unhideWhenUsed/>
+    <w:rsid w:val="00FF4FD8"/>
+    <w:rPr>
+      <w:color w:val="0563C1" w:themeColor="hyperlink"/>
+      <w:u w:val="single"/>
+    </w:rPr>
+  </w:style>
+  <w:style w:type="character" w:styleId="UnresolvedMention">
+    <w:name w:val="Unresolved Mention"/>
+    <w:basedOn w:val="DefaultParagraphFont"/>
+    <w:uiPriority w:val="99"/>
+    <w:semiHidden/>
+    <w:unhideWhenUsed/>
+    <w:rsid w:val="00FF4FD8"/>
+    <w:rPr>
+      <w:color w:val="605E5C"/>
+      <w:shd w:val="clear" w:color="auto" w:fill="E1DFDD"/>
+    </w:rPr>
+  </w:style>
+  <w:style w:type="paragraph" w:styleId="Header">
+    <w:name w:val="header"/>
+    <w:basedOn w:val="Normal"/>
+    <w:link w:val="HeaderChar"/>
+    <w:uiPriority w:val="99"/>
+    <w:unhideWhenUsed/>
+    <w:rsid w:val="00FB01AF"/>
+    <w:pPr>
+      <w:tabs>
+        <w:tab w:val="center" w:pos="4680"/>
+        <w:tab w:val="right" w:pos="9360"/>
+      </w:tabs>
+      <w:spacing w:line="240" w:lineRule="auto"/>
+    </w:pPr>
+  </w:style>
+  <w:style w:type="character" w:customStyle="1" w:styleId="HeaderChar">
+    <w:name w:val="Header Char"/>
+    <w:basedOn w:val="DefaultParagraphFont"/>
+    <w:link w:val="Header"/>
+    <w:uiPriority w:val="99"/>
+    <w:rsid w:val="00FB01AF"/>
+    <w:rPr>
+      <w:sz w:val="24"/>
+      <w:szCs w:val="24"/>
+    </w:rPr>
+  </w:style>
+  <w:style w:type="paragraph" w:styleId="Footer">
+    <w:name w:val="footer"/>
+    <w:basedOn w:val="Normal"/>
+    <w:link w:val="FooterChar"/>
+    <w:uiPriority w:val="99"/>
+    <w:unhideWhenUsed/>
+    <w:rsid w:val="00FB01AF"/>
+    <w:pPr>
+      <w:tabs>
+        <w:tab w:val="center" w:pos="4680"/>
+        <w:tab w:val="right" w:pos="9360"/>
+      </w:tabs>
+      <w:spacing w:line="240" w:lineRule="auto"/>
+    </w:pPr>
+  </w:style>
+  <w:style w:type="character" w:customStyle="1" w:styleId="FooterChar">
+    <w:name w:val="Footer Char"/>
+    <w:basedOn w:val="DefaultParagraphFont"/>
+    <w:link w:val="Footer"/>
+    <w:uiPriority w:val="99"/>
+    <w:rsid w:val="00FB01AF"/>
+    <w:rPr>
+      <w:sz w:val="24"/>
+      <w:szCs w:val="24"/>
+    </w:rPr>
+  </w:style>
+  <w:style w:type="paragraph" w:styleId="NormalWeb">
+    <w:name w:val="Normal (Web)"/>
+    <w:basedOn w:val="Normal"/>
+    <w:uiPriority w:val="99"/>
+    <w:semiHidden/>
+    <w:unhideWhenUsed/>
+    <w:rsid w:val="006311FF"/>
+    <w:pPr>
+      <w:spacing w:before="100" w:beforeAutospacing="1" w:after="100" w:afterAutospacing="1" w:line="240" w:lineRule="auto"/>
+    </w:pPr>
+  </w:style>
+  <w:style w:type="character" w:customStyle="1" w:styleId="apple-tab-span">
+    <w:name w:val="apple-tab-span"/>
+    <w:basedOn w:val="DefaultParagraphFont"/>
+    <w:rsid w:val="00E66402"/>
+  </w:style>
+  <w:style w:type="character" w:styleId="FollowedHyperlink">
+    <w:name w:val="FollowedHyperlink"/>
+    <w:basedOn w:val="DefaultParagraphFont"/>
+    <w:uiPriority w:val="99"/>
+    <w:semiHidden/>
+    <w:unhideWhenUsed/>
+    <w:rsid w:val="00BA42DE"/>
+    <w:rPr>
+      <w:color w:val="954F72" w:themeColor="followedHyperlink"/>
+      <w:u w:val="single"/>
+    </w:rPr>
+  </w:style>
 </w:styles>
 </file>
 
@@ -3556,4 +5332,16 @@
     </a:ext>
   </a:extLst>
 </a:theme>
+</file>
+
+<file path=customXml/item1.xml><?xml version="1.0" encoding="utf-8"?>
+<b:Sources xmlns:b="http://schemas.openxmlformats.org/officeDocument/2006/bibliography" xmlns="http://schemas.openxmlformats.org/officeDocument/2006/bibliography" SelectedStyle="\APASixthEditionOfficeOnline.xsl" StyleName="APA" Version="6"/>
+</file>
+
+<file path=customXml/itemProps1.xml><?xml version="1.0" encoding="utf-8"?>
+<ds:datastoreItem xmlns:ds="http://schemas.openxmlformats.org/officeDocument/2006/customXml" ds:itemID="{1CFAD45F-3E49-4E74-9F5B-36F82838FBDA}">
+  <ds:schemaRefs>
+    <ds:schemaRef ds:uri="http://schemas.openxmlformats.org/officeDocument/2006/bibliography"/>
+  </ds:schemaRefs>
+</ds:datastoreItem>
 </file>
</xml_diff>